<commit_message>
feat(documentação): Documentação atualizada de acordo com o desenvolvimento do projeto
</commit_message>
<xml_diff>
--- a/Documentação/Documentacao.docx
+++ b/Documentação/Documentacao.docx
@@ -1753,26 +1753,29 @@
     </w:p>
     <w:p>
       <w:pPr>
-        <w:pStyle w:val="PargrafodaLista"/>
+        <w:spacing w:after="0" w:line="360" w:lineRule="auto"/>
+        <w:ind w:left="708" w:right="0" w:firstLine="0"/>
+        <w:rPr>
+          <w:rFonts w:ascii="Arial" w:hAnsi="Arial" w:cs="Arial"/>
+          <w:color w:val="262626"/>
+          <w:spacing w:val="8"/>
+          <w:szCs w:val="24"/>
+        </w:rPr>
+      </w:pPr>
+      <w:r>
+        <w:rPr>
+          <w:rFonts w:ascii="Arial" w:hAnsi="Arial" w:cs="Arial"/>
+          <w:color w:val="262626"/>
+          <w:spacing w:val="8"/>
+          <w:szCs w:val="24"/>
+        </w:rPr>
+        <w:t>O projeto tem como principal objetivo melhorar o desempenho das máquinas de autoatendimento, com o intuito de proporcionar ao usuário uma experiência agradável.</w:t>
+      </w:r>
+    </w:p>
+    <w:p>
+      <w:pPr>
         <w:spacing w:after="0" w:line="259" w:lineRule="auto"/>
-        <w:ind w:left="1440" w:right="0" w:firstLine="0"/>
-        <w:rPr>
-          <w:rFonts w:ascii="Arial" w:hAnsi="Arial" w:cs="Arial"/>
-          <w:szCs w:val="24"/>
-        </w:rPr>
-      </w:pPr>
-      <w:r>
-        <w:rPr>
-          <w:rFonts w:ascii="Arial" w:hAnsi="Arial" w:cs="Arial"/>
-          <w:szCs w:val="24"/>
-        </w:rPr>
-        <w:t>O projeto tem como principal objetivo melhorar o desempenho das máquinas de autoatendimento, com o intuito de proporcionar ao usuário uma experiência agradável.</w:t>
-      </w:r>
-    </w:p>
-    <w:p>
-      <w:pPr>
-        <w:spacing w:after="0" w:line="259" w:lineRule="auto"/>
-        <w:ind w:left="0" w:right="0" w:firstLine="0"/>
+        <w:ind w:left="708" w:right="0" w:firstLine="0"/>
         <w:rPr>
           <w:rFonts w:ascii="Arial" w:hAnsi="Arial" w:cs="Arial"/>
           <w:szCs w:val="24"/>
@@ -1806,19 +1809,253 @@
     </w:p>
     <w:p>
       <w:pPr>
+        <w:pStyle w:val="NormalWeb"/>
+        <w:shd w:val="clear" w:color="auto" w:fill="FAFAFA"/>
+        <w:spacing w:line="360" w:lineRule="auto"/>
+        <w:ind w:left="720"/>
+        <w:jc w:val="both"/>
+        <w:rPr>
+          <w:rFonts w:ascii="Arial" w:hAnsi="Arial" w:cs="Arial"/>
+          <w:color w:val="262626"/>
+          <w:spacing w:val="8"/>
+        </w:rPr>
+      </w:pPr>
+      <w:r>
+        <w:rPr>
+          <w:rFonts w:ascii="Arial" w:hAnsi="Arial" w:cs="Arial"/>
+        </w:rPr>
+        <w:t xml:space="preserve"> </w:t>
+      </w:r>
+      <w:r>
+        <w:rPr>
+          <w:rFonts w:ascii="Arial" w:hAnsi="Arial" w:cs="Arial"/>
+          <w:color w:val="262626"/>
+          <w:spacing w:val="8"/>
+        </w:rPr>
+        <w:t>A pandemia fez o número de passageiros cair pela metade no metrô de São Paulo. Esses vagões vazios quase triplicaram o prejuízo da empresa que perdeu R$ 1,701 bilhão em 2020. Para tentar amenizar as perdas, a estatal paulista apresentou um amplo plano para melhorar os números e, entre as medidas, está o fechamento das bilheterias de 25 estações ainda este ano, que passaria a operar apenas com máquinas automáticas para vender bilhetes. </w:t>
+      </w:r>
+    </w:p>
+    <w:p>
+      <w:pPr>
+        <w:pStyle w:val="NormalWeb"/>
+        <w:shd w:val="clear" w:color="auto" w:fill="FAFAFA"/>
+        <w:spacing w:line="420" w:lineRule="atLeast"/>
+        <w:ind w:left="720"/>
+        <w:jc w:val="both"/>
+        <w:rPr>
+          <w:rFonts w:ascii="Arial" w:hAnsi="Arial" w:cs="Arial"/>
+          <w:color w:val="262626"/>
+          <w:spacing w:val="8"/>
+        </w:rPr>
+      </w:pPr>
+      <w:r>
+        <w:rPr>
+          <w:rFonts w:ascii="Arial" w:hAnsi="Arial" w:cs="Arial"/>
+          <w:color w:val="262626"/>
+          <w:spacing w:val="8"/>
+        </w:rPr>
+        <w:t>O balanço da companhia estadual enviado do governo de São Paulo revela que as receitas da empresa caíram 47,8% no ano passado. Boa parte dessa queda foi gerada pela pandemia. O número de pessoas que passaram pelas catracas do metrô paulistano caiu praticamente pela metade: foram 554,4 milhões de passageiros no acumulado do ano, número 49,5% menor que o visto em 2019.</w:t>
+      </w:r>
+    </w:p>
+    <w:p>
+      <w:pPr>
+        <w:pStyle w:val="NormalWeb"/>
+        <w:shd w:val="clear" w:color="auto" w:fill="FAFAFA"/>
+        <w:spacing w:line="420" w:lineRule="atLeast"/>
+        <w:ind w:left="720"/>
+        <w:jc w:val="both"/>
+        <w:rPr>
+          <w:rFonts w:ascii="Arial" w:hAnsi="Arial" w:cs="Arial"/>
+          <w:color w:val="262626"/>
+          <w:spacing w:val="8"/>
+        </w:rPr>
+      </w:pPr>
+      <w:r>
+        <w:rPr>
+          <w:rFonts w:ascii="Arial" w:hAnsi="Arial" w:cs="Arial"/>
+          <w:color w:val="262626"/>
+          <w:spacing w:val="8"/>
+        </w:rPr>
+        <w:t>Diante dos dados citados anteriormente a empresa decidiu fechar os postos de vendas de bilhetes, o fechamento reduzirá cerca de</w:t>
+      </w:r>
+      <w:r>
+        <w:rPr>
+          <w:rFonts w:ascii="Arial" w:hAnsi="Arial" w:cs="Arial"/>
+          <w:color w:val="262626"/>
+          <w:spacing w:val="8"/>
+          <w:shd w:val="clear" w:color="auto" w:fill="FAFAFA"/>
+        </w:rPr>
+        <w:t xml:space="preserve"> R$ 14,2 milhões as despesas</w:t>
+      </w:r>
+    </w:p>
+    <w:p>
+      <w:pPr>
         <w:spacing w:after="100" w:afterAutospacing="1"/>
-        <w:ind w:left="424" w:firstLine="284"/>
-        <w:rPr>
-          <w:rFonts w:ascii="Arial" w:hAnsi="Arial" w:cs="Arial"/>
-          <w:szCs w:val="24"/>
-        </w:rPr>
-      </w:pPr>
-      <w:r>
-        <w:rPr>
-          <w:rFonts w:ascii="Arial" w:hAnsi="Arial" w:cs="Arial"/>
-          <w:szCs w:val="24"/>
+        <w:ind w:left="708" w:firstLine="0"/>
+        <w:rPr>
+          <w:rFonts w:ascii="Arial" w:hAnsi="Arial" w:cs="Arial"/>
+          <w:color w:val="262626"/>
+          <w:spacing w:val="8"/>
+          <w:szCs w:val="24"/>
+          <w:shd w:val="clear" w:color="auto" w:fill="FAFAFA"/>
+        </w:rPr>
+      </w:pPr>
+      <w:r>
+        <w:rPr>
+          <w:rFonts w:ascii="Arial" w:hAnsi="Arial" w:cs="Arial"/>
+          <w:color w:val="262626"/>
+          <w:spacing w:val="8"/>
+          <w:szCs w:val="24"/>
+          <w:shd w:val="clear" w:color="auto" w:fill="FAFAFA"/>
+        </w:rPr>
+        <w:t>Dos mais de 500 milhões de passageiros do metrô paulistano no ano passado, só 11,3% dos usuários diários – ou cerca de 62 milhões de pessoas no ano – compraram usaram o bilhete magnético. Atualmente, 60,3% dos passageiros usam cartões recarregáveis do bilhete único ou do sistema BOM, o bilhete ônibus metropolitano. </w:t>
+      </w:r>
+    </w:p>
+    <w:p>
+      <w:pPr>
+        <w:spacing w:after="100" w:afterAutospacing="1"/>
+        <w:ind w:left="708" w:firstLine="0"/>
+        <w:rPr>
+          <w:rFonts w:ascii="Arial" w:hAnsi="Arial" w:cs="Arial"/>
+          <w:color w:val="262626"/>
+          <w:spacing w:val="8"/>
+          <w:szCs w:val="24"/>
+          <w:shd w:val="clear" w:color="auto" w:fill="FAFAFA"/>
+        </w:rPr>
+      </w:pPr>
+      <w:r>
+        <w:rPr>
+          <w:rFonts w:ascii="Arial" w:hAnsi="Arial" w:cs="Arial"/>
+          <w:color w:val="262626"/>
+          <w:spacing w:val="8"/>
+          <w:szCs w:val="24"/>
+          <w:shd w:val="clear" w:color="auto" w:fill="FAFAFA"/>
+        </w:rPr>
+        <w:lastRenderedPageBreak/>
+        <w:t>Diante dos dados citados anteriormente nós da empresa Orion propomos o desenvolvimento da aplicação Pulsatrix, o Sistema tem como principal objetivo o monitoramento das máquinas de autoatendimento para vendas de bilhetes QR’code</w:t>
+      </w:r>
+      <w:r>
+        <w:rPr>
+          <w:rFonts w:ascii="Arial" w:hAnsi="Arial" w:cs="Arial"/>
+          <w:color w:val="262626"/>
+          <w:spacing w:val="8"/>
+          <w:szCs w:val="24"/>
+          <w:shd w:val="clear" w:color="auto" w:fill="FAFAFA"/>
+        </w:rPr>
+        <w:t>.</w:t>
+      </w:r>
+    </w:p>
+    <w:p>
+      <w:pPr>
+        <w:spacing w:after="100" w:afterAutospacing="1"/>
+        <w:ind w:left="708" w:firstLine="0"/>
+        <w:rPr>
+          <w:rFonts w:ascii="Arial" w:hAnsi="Arial" w:cs="Arial"/>
+          <w:color w:val="262626"/>
+          <w:spacing w:val="8"/>
+          <w:szCs w:val="24"/>
+          <w:shd w:val="clear" w:color="auto" w:fill="FAFAFA"/>
+        </w:rPr>
+      </w:pPr>
+      <w:r>
+        <w:rPr>
+          <w:rFonts w:ascii="Arial" w:hAnsi="Arial" w:cs="Arial"/>
+          <w:color w:val="262626"/>
+          <w:spacing w:val="8"/>
+          <w:szCs w:val="24"/>
+          <w:shd w:val="clear" w:color="auto" w:fill="FAFAFA"/>
+        </w:rPr>
+        <w:t>O sistema contará com a funcionalidade de monitorar e enviar dados</w:t>
+      </w:r>
+      <w:r>
+        <w:rPr>
+          <w:rFonts w:ascii="Arial" w:hAnsi="Arial" w:cs="Arial"/>
+          <w:color w:val="262626"/>
+          <w:spacing w:val="8"/>
+          <w:szCs w:val="24"/>
+          <w:shd w:val="clear" w:color="auto" w:fill="FAFAFA"/>
+        </w:rPr>
+        <w:t>, caso haja falha nas máquinas o sistema irá</w:t>
+      </w:r>
+      <w:r>
+        <w:rPr>
+          <w:rFonts w:ascii="Arial" w:hAnsi="Arial" w:cs="Arial"/>
+          <w:color w:val="262626"/>
+          <w:spacing w:val="8"/>
+          <w:szCs w:val="24"/>
+          <w:shd w:val="clear" w:color="auto" w:fill="FAFAFA"/>
+        </w:rPr>
+        <w:t xml:space="preserve"> avisar aos técnicos responsáveis sobre os possíveis problemas da</w:t>
+      </w:r>
+      <w:r>
+        <w:rPr>
+          <w:rFonts w:ascii="Arial" w:hAnsi="Arial" w:cs="Arial"/>
+          <w:color w:val="262626"/>
+          <w:spacing w:val="8"/>
+          <w:szCs w:val="24"/>
+          <w:shd w:val="clear" w:color="auto" w:fill="FAFAFA"/>
+        </w:rPr>
+        <w:t>s</w:t>
+      </w:r>
+      <w:r>
+        <w:rPr>
+          <w:rFonts w:ascii="Arial" w:hAnsi="Arial" w:cs="Arial"/>
+          <w:color w:val="262626"/>
+          <w:spacing w:val="8"/>
+          <w:szCs w:val="24"/>
+          <w:shd w:val="clear" w:color="auto" w:fill="FAFAFA"/>
+        </w:rPr>
+        <w:t xml:space="preserve"> máquinas que precisam de manutenção</w:t>
+      </w:r>
+      <w:r>
+        <w:rPr>
+          <w:rFonts w:ascii="Arial" w:hAnsi="Arial" w:cs="Arial"/>
+          <w:color w:val="262626"/>
+          <w:spacing w:val="8"/>
+          <w:szCs w:val="24"/>
+          <w:shd w:val="clear" w:color="auto" w:fill="FAFAFA"/>
+        </w:rPr>
+        <w:t>, a comunicação entre sistema e técnicos será implementada via Slack.</w:t>
+      </w:r>
+    </w:p>
+    <w:p>
+      <w:pPr>
+        <w:spacing w:after="100" w:afterAutospacing="1"/>
+        <w:ind w:left="708" w:firstLine="0"/>
+        <w:rPr>
+          <w:rFonts w:ascii="Arial" w:hAnsi="Arial" w:cs="Arial"/>
+          <w:szCs w:val="24"/>
+        </w:rPr>
+      </w:pPr>
+      <w:r>
+        <w:rPr>
+          <w:rFonts w:ascii="Arial" w:hAnsi="Arial" w:cs="Arial"/>
+          <w:color w:val="262626"/>
+          <w:spacing w:val="8"/>
+          <w:szCs w:val="24"/>
+          <w:shd w:val="clear" w:color="auto" w:fill="FAFAFA"/>
+        </w:rPr>
+        <w:t>Como diferencial de mercado nós da empresa Orion propomos a implementação do RPA</w:t>
+      </w:r>
+      <w:r>
+        <w:rPr>
+          <w:rFonts w:ascii="Arial" w:hAnsi="Arial" w:cs="Arial"/>
+          <w:color w:val="262626"/>
+          <w:spacing w:val="8"/>
+          <w:szCs w:val="24"/>
+          <w:shd w:val="clear" w:color="auto" w:fill="FAFAFA"/>
         </w:rPr>
         <w:t xml:space="preserve"> </w:t>
+      </w:r>
+      <w:r>
+        <w:rPr>
+          <w:rFonts w:ascii="Arial" w:hAnsi="Arial" w:cs="Arial"/>
+          <w:color w:val="262626"/>
+          <w:spacing w:val="8"/>
+          <w:szCs w:val="24"/>
+          <w:shd w:val="clear" w:color="auto" w:fill="FAFAFA"/>
+        </w:rPr>
+        <w:t>com Python, a inovação irá ler a tela das máquinas de autoatendimento e avisar via Slack quando as máquinas estiverem sem papel para impressão dos bilhetes.</w:t>
       </w:r>
     </w:p>
     <w:p>
@@ -1858,7 +2095,9 @@
     </w:p>
     <w:p>
       <w:pPr>
+        <w:pStyle w:val="PargrafodaLista"/>
         <w:spacing w:after="100" w:afterAutospacing="1"/>
+        <w:ind w:left="390" w:firstLine="0"/>
         <w:rPr>
           <w:rFonts w:ascii="Arial" w:hAnsi="Arial" w:cs="Arial"/>
           <w:b/>
@@ -1903,6 +2142,73 @@
           <w:szCs w:val="24"/>
         </w:rPr>
       </w:pPr>
+      <w:r>
+        <w:rPr>
+          <w:rFonts w:ascii="Arial" w:hAnsi="Arial" w:cs="Arial"/>
+          <w:b/>
+          <w:bCs/>
+          <w:szCs w:val="24"/>
+        </w:rPr>
+        <w:drawing>
+          <wp:inline distT="0" distB="0" distL="0" distR="0" wp14:anchorId="38F18445" wp14:editId="3CA0CACE">
+            <wp:extent cx="5400040" cy="1951355"/>
+            <wp:effectExtent l="0" t="0" r="0" b="0"/>
+            <wp:docPr id="3" name="Imagem 3" descr="Uma imagem contendo Linha do tempo&#10;&#10;Descrição gerada automaticamente"/>
+            <wp:cNvGraphicFramePr>
+              <a:graphicFrameLocks xmlns:a="http://schemas.openxmlformats.org/drawingml/2006/main" noChangeAspect="1"/>
+            </wp:cNvGraphicFramePr>
+            <a:graphic xmlns:a="http://schemas.openxmlformats.org/drawingml/2006/main">
+              <a:graphicData uri="http://schemas.openxmlformats.org/drawingml/2006/picture">
+                <pic:pic xmlns:pic="http://schemas.openxmlformats.org/drawingml/2006/picture">
+                  <pic:nvPicPr>
+                    <pic:cNvPr id="3" name="Imagem 3" descr="Uma imagem contendo Linha do tempo&#10;&#10;Descrição gerada automaticamente"/>
+                    <pic:cNvPicPr/>
+                  </pic:nvPicPr>
+                  <pic:blipFill>
+                    <a:blip r:embed="rId12"/>
+                    <a:stretch>
+                      <a:fillRect/>
+                    </a:stretch>
+                  </pic:blipFill>
+                  <pic:spPr>
+                    <a:xfrm>
+                      <a:off x="0" y="0"/>
+                      <a:ext cx="5400040" cy="1951355"/>
+                    </a:xfrm>
+                    <a:prstGeom prst="rect">
+                      <a:avLst/>
+                    </a:prstGeom>
+                  </pic:spPr>
+                </pic:pic>
+              </a:graphicData>
+            </a:graphic>
+          </wp:inline>
+        </w:drawing>
+      </w:r>
+    </w:p>
+    <w:p>
+      <w:pPr>
+        <w:spacing w:after="100" w:afterAutospacing="1"/>
+        <w:ind w:left="720" w:firstLine="0"/>
+        <w:rPr>
+          <w:rFonts w:ascii="Arial" w:hAnsi="Arial" w:cs="Arial"/>
+          <w:b/>
+          <w:bCs/>
+          <w:szCs w:val="24"/>
+        </w:rPr>
+      </w:pPr>
+    </w:p>
+    <w:p>
+      <w:pPr>
+        <w:spacing w:after="100" w:afterAutospacing="1"/>
+        <w:ind w:left="720" w:firstLine="0"/>
+        <w:rPr>
+          <w:rFonts w:ascii="Arial" w:hAnsi="Arial" w:cs="Arial"/>
+          <w:b/>
+          <w:bCs/>
+          <w:szCs w:val="24"/>
+        </w:rPr>
+      </w:pPr>
     </w:p>
     <w:p>
       <w:pPr>
@@ -1937,8 +2243,21 @@
           <w:bCs/>
           <w:szCs w:val="24"/>
         </w:rPr>
+        <w:lastRenderedPageBreak/>
         <w:t xml:space="preserve">DIAGRAMAS </w:t>
       </w:r>
+    </w:p>
+    <w:p>
+      <w:pPr>
+        <w:pStyle w:val="PargrafodaLista"/>
+        <w:ind w:left="390" w:firstLine="0"/>
+        <w:rPr>
+          <w:rFonts w:ascii="Arial" w:hAnsi="Arial" w:cs="Arial"/>
+          <w:b/>
+          <w:bCs/>
+          <w:szCs w:val="24"/>
+        </w:rPr>
+      </w:pPr>
     </w:p>
     <w:p>
       <w:pPr>
@@ -1961,50 +2280,77 @@
           <w:bCs/>
           <w:szCs w:val="24"/>
         </w:rPr>
-        <w:t>DIAGRAMA HIGH LEVEL DESIGN</w:t>
+        <w:t>USER STORY</w:t>
       </w:r>
     </w:p>
     <w:p>
       <w:pPr>
         <w:pStyle w:val="PargrafodaLista"/>
-        <w:ind w:left="360" w:firstLine="0"/>
-        <w:rPr>
-          <w:rFonts w:ascii="Arial" w:hAnsi="Arial" w:cs="Arial"/>
-          <w:b/>
-          <w:bCs/>
-          <w:szCs w:val="24"/>
-        </w:rPr>
-      </w:pPr>
+        <w:ind w:left="390" w:firstLine="0"/>
+        <w:rPr>
+          <w:rFonts w:ascii="Arial" w:hAnsi="Arial" w:cs="Arial"/>
+          <w:b/>
+          <w:bCs/>
+          <w:szCs w:val="24"/>
+        </w:rPr>
+      </w:pPr>
+    </w:p>
+    <w:p>
+      <w:pPr>
+        <w:ind w:left="0" w:firstLine="0"/>
+        <w:rPr>
+          <w:rFonts w:ascii="Arial" w:hAnsi="Arial" w:cs="Arial"/>
+          <w:b/>
+          <w:bCs/>
+          <w:szCs w:val="24"/>
+        </w:rPr>
+      </w:pPr>
+      <w:r>
+        <w:drawing>
+          <wp:inline distT="0" distB="0" distL="0" distR="0" wp14:anchorId="6B63D194" wp14:editId="44F4E998">
+            <wp:extent cx="5400040" cy="3006725"/>
+            <wp:effectExtent l="0" t="0" r="0" b="3175"/>
+            <wp:docPr id="5" name="Imagem 5" descr="Uma imagem contendo Linha do tempo&#10;&#10;Descrição gerada automaticamente"/>
+            <wp:cNvGraphicFramePr>
+              <a:graphicFrameLocks xmlns:a="http://schemas.openxmlformats.org/drawingml/2006/main" noChangeAspect="1"/>
+            </wp:cNvGraphicFramePr>
+            <a:graphic xmlns:a="http://schemas.openxmlformats.org/drawingml/2006/main">
+              <a:graphicData uri="http://schemas.openxmlformats.org/drawingml/2006/picture">
+                <pic:pic xmlns:pic="http://schemas.openxmlformats.org/drawingml/2006/picture">
+                  <pic:nvPicPr>
+                    <pic:cNvPr id="5" name="Imagem 5" descr="Uma imagem contendo Linha do tempo&#10;&#10;Descrição gerada automaticamente"/>
+                    <pic:cNvPicPr/>
+                  </pic:nvPicPr>
+                  <pic:blipFill>
+                    <a:blip r:embed="rId13"/>
+                    <a:stretch>
+                      <a:fillRect/>
+                    </a:stretch>
+                  </pic:blipFill>
+                  <pic:spPr>
+                    <a:xfrm>
+                      <a:off x="0" y="0"/>
+                      <a:ext cx="5400040" cy="3006725"/>
+                    </a:xfrm>
+                    <a:prstGeom prst="rect">
+                      <a:avLst/>
+                    </a:prstGeom>
+                  </pic:spPr>
+                </pic:pic>
+              </a:graphicData>
+            </a:graphic>
+          </wp:inline>
+        </w:drawing>
+      </w:r>
     </w:p>
     <w:p>
       <w:pPr>
         <w:pStyle w:val="PargrafodaLista"/>
-        <w:ind w:left="360" w:firstLine="0"/>
-        <w:rPr>
-          <w:rFonts w:ascii="Arial" w:hAnsi="Arial" w:cs="Arial"/>
-          <w:noProof/>
-          <w:szCs w:val="24"/>
-        </w:rPr>
-      </w:pPr>
-    </w:p>
-    <w:p>
-      <w:pPr>
-        <w:pStyle w:val="PargrafodaLista"/>
-        <w:ind w:left="360" w:firstLine="0"/>
-        <w:rPr>
-          <w:rFonts w:ascii="Arial" w:hAnsi="Arial" w:cs="Arial"/>
-          <w:noProof/>
-          <w:szCs w:val="24"/>
-        </w:rPr>
-      </w:pPr>
-    </w:p>
-    <w:p>
-      <w:pPr>
-        <w:pStyle w:val="PargrafodaLista"/>
-        <w:ind w:left="360" w:firstLine="0"/>
-        <w:rPr>
-          <w:rFonts w:ascii="Arial" w:hAnsi="Arial" w:cs="Arial"/>
-          <w:noProof/>
+        <w:ind w:left="390" w:firstLine="0"/>
+        <w:rPr>
+          <w:rFonts w:ascii="Arial" w:hAnsi="Arial" w:cs="Arial"/>
+          <w:b/>
+          <w:bCs/>
           <w:szCs w:val="24"/>
         </w:rPr>
       </w:pPr>
@@ -2020,20 +2366,238 @@
           <w:rFonts w:ascii="Arial" w:hAnsi="Arial" w:cs="Arial"/>
           <w:b/>
           <w:bCs/>
+          <w:szCs w:val="24"/>
+        </w:rPr>
+      </w:pPr>
+      <w:r>
+        <w:rPr>
+          <w:rFonts w:ascii="Arial" w:hAnsi="Arial" w:cs="Arial"/>
+          <w:b/>
+          <w:bCs/>
+          <w:szCs w:val="24"/>
+        </w:rPr>
+        <w:t>STORYBOARD</w:t>
+      </w:r>
+    </w:p>
+    <w:p>
+      <w:pPr>
+        <w:pStyle w:val="PargrafodaLista"/>
+        <w:ind w:left="1440" w:firstLine="0"/>
+        <w:rPr>
+          <w:rFonts w:ascii="Arial" w:hAnsi="Arial" w:cs="Arial"/>
+          <w:b/>
+          <w:bCs/>
+          <w:szCs w:val="24"/>
+        </w:rPr>
+      </w:pPr>
+    </w:p>
+    <w:p>
+      <w:pPr>
+        <w:ind w:left="0" w:firstLine="0"/>
+        <w:rPr>
+          <w:rFonts w:ascii="Arial" w:hAnsi="Arial" w:cs="Arial"/>
+          <w:b/>
+          <w:bCs/>
+          <w:szCs w:val="24"/>
+        </w:rPr>
+      </w:pPr>
+      <w:r>
+        <w:drawing>
+          <wp:inline distT="0" distB="0" distL="0" distR="0" wp14:anchorId="7E31D695" wp14:editId="61EFA07E">
+            <wp:extent cx="5400040" cy="3064510"/>
+            <wp:effectExtent l="0" t="0" r="0" b="2540"/>
+            <wp:docPr id="6" name="Imagem 6" descr="Interface gráfica do usuário, Site&#10;&#10;Descrição gerada automaticamente"/>
+            <wp:cNvGraphicFramePr>
+              <a:graphicFrameLocks xmlns:a="http://schemas.openxmlformats.org/drawingml/2006/main" noChangeAspect="1"/>
+            </wp:cNvGraphicFramePr>
+            <a:graphic xmlns:a="http://schemas.openxmlformats.org/drawingml/2006/main">
+              <a:graphicData uri="http://schemas.openxmlformats.org/drawingml/2006/picture">
+                <pic:pic xmlns:pic="http://schemas.openxmlformats.org/drawingml/2006/picture">
+                  <pic:nvPicPr>
+                    <pic:cNvPr id="6" name="Imagem 6" descr="Interface gráfica do usuário, Site&#10;&#10;Descrição gerada automaticamente"/>
+                    <pic:cNvPicPr/>
+                  </pic:nvPicPr>
+                  <pic:blipFill>
+                    <a:blip r:embed="rId14"/>
+                    <a:stretch>
+                      <a:fillRect/>
+                    </a:stretch>
+                  </pic:blipFill>
+                  <pic:spPr>
+                    <a:xfrm>
+                      <a:off x="0" y="0"/>
+                      <a:ext cx="5400040" cy="3064510"/>
+                    </a:xfrm>
+                    <a:prstGeom prst="rect">
+                      <a:avLst/>
+                    </a:prstGeom>
+                  </pic:spPr>
+                </pic:pic>
+              </a:graphicData>
+            </a:graphic>
+          </wp:inline>
+        </w:drawing>
+      </w:r>
+    </w:p>
+    <w:p>
+      <w:pPr>
+        <w:ind w:left="0" w:firstLine="0"/>
+        <w:rPr>
+          <w:rFonts w:ascii="Arial" w:hAnsi="Arial" w:cs="Arial"/>
+          <w:b/>
+          <w:bCs/>
+          <w:szCs w:val="24"/>
+        </w:rPr>
+      </w:pPr>
+    </w:p>
+    <w:p>
+      <w:pPr>
+        <w:pStyle w:val="PargrafodaLista"/>
+        <w:numPr>
+          <w:ilvl w:val="1"/>
+          <w:numId w:val="13"/>
+        </w:numPr>
+        <w:rPr>
+          <w:rFonts w:ascii="Arial" w:hAnsi="Arial" w:cs="Arial"/>
+          <w:b/>
+          <w:bCs/>
+          <w:szCs w:val="24"/>
+        </w:rPr>
+      </w:pPr>
+      <w:r>
+        <w:rPr>
+          <w:rFonts w:ascii="Arial" w:hAnsi="Arial" w:cs="Arial"/>
+          <w:b/>
+          <w:bCs/>
+          <w:szCs w:val="24"/>
+        </w:rPr>
+        <w:lastRenderedPageBreak/>
+        <w:t>PROTO-PERSONA</w:t>
+      </w:r>
+    </w:p>
+    <w:p>
+      <w:pPr>
+        <w:pStyle w:val="PargrafodaLista"/>
+        <w:ind w:left="1440" w:firstLine="0"/>
+        <w:rPr>
+          <w:rFonts w:ascii="Arial" w:hAnsi="Arial" w:cs="Arial"/>
+          <w:b/>
+          <w:bCs/>
+          <w:szCs w:val="24"/>
+        </w:rPr>
+      </w:pPr>
+    </w:p>
+    <w:p>
+      <w:pPr>
+        <w:ind w:left="0" w:firstLine="0"/>
+        <w:rPr>
+          <w:rFonts w:ascii="Arial" w:hAnsi="Arial" w:cs="Arial"/>
+          <w:b/>
+          <w:bCs/>
+          <w:szCs w:val="24"/>
+        </w:rPr>
+      </w:pPr>
+      <w:r>
+        <w:drawing>
+          <wp:inline distT="0" distB="0" distL="0" distR="0" wp14:anchorId="0D4595E4" wp14:editId="08609BF1">
+            <wp:extent cx="5400040" cy="3025775"/>
+            <wp:effectExtent l="0" t="0" r="0" b="3175"/>
+            <wp:docPr id="1" name="Imagem 1" descr="Tela de celular com publicação numa rede social&#10;&#10;Descrição gerada automaticamente"/>
+            <wp:cNvGraphicFramePr>
+              <a:graphicFrameLocks xmlns:a="http://schemas.openxmlformats.org/drawingml/2006/main" noChangeAspect="1"/>
+            </wp:cNvGraphicFramePr>
+            <a:graphic xmlns:a="http://schemas.openxmlformats.org/drawingml/2006/main">
+              <a:graphicData uri="http://schemas.openxmlformats.org/drawingml/2006/picture">
+                <pic:pic xmlns:pic="http://schemas.openxmlformats.org/drawingml/2006/picture">
+                  <pic:nvPicPr>
+                    <pic:cNvPr id="1" name="Imagem 1" descr="Tela de celular com publicação numa rede social&#10;&#10;Descrição gerada automaticamente"/>
+                    <pic:cNvPicPr/>
+                  </pic:nvPicPr>
+                  <pic:blipFill>
+                    <a:blip r:embed="rId15"/>
+                    <a:stretch>
+                      <a:fillRect/>
+                    </a:stretch>
+                  </pic:blipFill>
+                  <pic:spPr>
+                    <a:xfrm>
+                      <a:off x="0" y="0"/>
+                      <a:ext cx="5400040" cy="3025775"/>
+                    </a:xfrm>
+                    <a:prstGeom prst="rect">
+                      <a:avLst/>
+                    </a:prstGeom>
+                  </pic:spPr>
+                </pic:pic>
+              </a:graphicData>
+            </a:graphic>
+          </wp:inline>
+        </w:drawing>
+      </w:r>
+    </w:p>
+    <w:p>
+      <w:pPr>
+        <w:ind w:left="0" w:firstLine="0"/>
+        <w:rPr>
+          <w:rFonts w:ascii="Arial" w:hAnsi="Arial" w:cs="Arial"/>
+          <w:b/>
+          <w:bCs/>
+          <w:szCs w:val="24"/>
+        </w:rPr>
+      </w:pPr>
+      <w:r>
+        <w:rPr>
+          <w:rFonts w:ascii="Arial" w:hAnsi="Arial" w:cs="Arial"/>
+          <w:b/>
+          <w:bCs/>
+          <w:szCs w:val="24"/>
+        </w:rPr>
+        <w:drawing>
+          <wp:inline distT="0" distB="0" distL="0" distR="0" wp14:anchorId="02A95C23" wp14:editId="21A6436D">
+            <wp:extent cx="5400040" cy="3011170"/>
+            <wp:effectExtent l="0" t="0" r="0" b="0"/>
+            <wp:docPr id="4" name="Imagem 4" descr="Tela de celular com publicação numa rede social&#10;&#10;Descrição gerada automaticamente"/>
+            <wp:cNvGraphicFramePr>
+              <a:graphicFrameLocks xmlns:a="http://schemas.openxmlformats.org/drawingml/2006/main" noChangeAspect="1"/>
+            </wp:cNvGraphicFramePr>
+            <a:graphic xmlns:a="http://schemas.openxmlformats.org/drawingml/2006/main">
+              <a:graphicData uri="http://schemas.openxmlformats.org/drawingml/2006/picture">
+                <pic:pic xmlns:pic="http://schemas.openxmlformats.org/drawingml/2006/picture">
+                  <pic:nvPicPr>
+                    <pic:cNvPr id="4" name="Imagem 4" descr="Tela de celular com publicação numa rede social&#10;&#10;Descrição gerada automaticamente"/>
+                    <pic:cNvPicPr/>
+                  </pic:nvPicPr>
+                  <pic:blipFill>
+                    <a:blip r:embed="rId16"/>
+                    <a:stretch>
+                      <a:fillRect/>
+                    </a:stretch>
+                  </pic:blipFill>
+                  <pic:spPr>
+                    <a:xfrm>
+                      <a:off x="0" y="0"/>
+                      <a:ext cx="5400040" cy="3011170"/>
+                    </a:xfrm>
+                    <a:prstGeom prst="rect">
+                      <a:avLst/>
+                    </a:prstGeom>
+                  </pic:spPr>
+                </pic:pic>
+              </a:graphicData>
+            </a:graphic>
+          </wp:inline>
+        </w:drawing>
+      </w:r>
+    </w:p>
+    <w:p>
+      <w:pPr>
+        <w:ind w:left="0" w:firstLine="0"/>
+        <w:rPr>
+          <w:rFonts w:ascii="Arial" w:hAnsi="Arial" w:cs="Arial"/>
           <w:noProof/>
           <w:szCs w:val="24"/>
         </w:rPr>
       </w:pPr>
-      <w:r>
-        <w:rPr>
-          <w:rFonts w:ascii="Arial" w:hAnsi="Arial" w:cs="Arial"/>
-          <w:b/>
-          <w:bCs/>
-          <w:noProof/>
-          <w:szCs w:val="24"/>
-        </w:rPr>
-        <w:t xml:space="preserve">DIAGRAMA LOW LEVEL DESIGN </w:t>
-      </w:r>
     </w:p>
     <w:p>
       <w:pPr>
@@ -2041,8 +2605,6 @@
         <w:ind w:left="360" w:firstLine="0"/>
         <w:rPr>
           <w:rFonts w:ascii="Arial" w:hAnsi="Arial" w:cs="Arial"/>
-          <w:b/>
-          <w:bCs/>
           <w:noProof/>
           <w:szCs w:val="24"/>
         </w:rPr>
@@ -2054,8 +2616,90 @@
         <w:ind w:left="360" w:firstLine="0"/>
         <w:rPr>
           <w:rFonts w:ascii="Arial" w:hAnsi="Arial" w:cs="Arial"/>
-          <w:b/>
-          <w:bCs/>
+          <w:noProof/>
+          <w:szCs w:val="24"/>
+        </w:rPr>
+      </w:pPr>
+    </w:p>
+    <w:p>
+      <w:pPr>
+        <w:pStyle w:val="PargrafodaLista"/>
+        <w:ind w:left="360" w:firstLine="0"/>
+        <w:rPr>
+          <w:rFonts w:ascii="Arial" w:hAnsi="Arial" w:cs="Arial"/>
+          <w:noProof/>
+          <w:szCs w:val="24"/>
+        </w:rPr>
+      </w:pPr>
+    </w:p>
+    <w:p>
+      <w:pPr>
+        <w:pStyle w:val="PargrafodaLista"/>
+        <w:ind w:left="360" w:firstLine="0"/>
+        <w:rPr>
+          <w:rFonts w:ascii="Arial" w:hAnsi="Arial" w:cs="Arial"/>
+          <w:noProof/>
+          <w:szCs w:val="24"/>
+        </w:rPr>
+      </w:pPr>
+    </w:p>
+    <w:p>
+      <w:pPr>
+        <w:pStyle w:val="PargrafodaLista"/>
+        <w:ind w:left="360" w:firstLine="0"/>
+        <w:rPr>
+          <w:rFonts w:ascii="Arial" w:hAnsi="Arial" w:cs="Arial"/>
+          <w:noProof/>
+          <w:szCs w:val="24"/>
+        </w:rPr>
+      </w:pPr>
+    </w:p>
+    <w:p>
+      <w:pPr>
+        <w:pStyle w:val="PargrafodaLista"/>
+        <w:numPr>
+          <w:ilvl w:val="1"/>
+          <w:numId w:val="13"/>
+        </w:numPr>
+        <w:rPr>
+          <w:rFonts w:ascii="Arial" w:hAnsi="Arial" w:cs="Arial"/>
+          <w:b/>
+          <w:bCs/>
+          <w:noProof/>
+          <w:szCs w:val="24"/>
+        </w:rPr>
+      </w:pPr>
+      <w:r>
+        <w:rPr>
+          <w:rFonts w:ascii="Arial" w:hAnsi="Arial" w:cs="Arial"/>
+          <w:b/>
+          <w:bCs/>
+          <w:noProof/>
+          <w:szCs w:val="24"/>
+        </w:rPr>
+        <w:lastRenderedPageBreak/>
+        <w:t xml:space="preserve">DIAGRAMA </w:t>
+      </w:r>
+      <w:r>
+        <w:rPr>
+          <w:rFonts w:ascii="Arial" w:hAnsi="Arial" w:cs="Arial"/>
+          <w:b/>
+          <w:bCs/>
+          <w:noProof/>
+          <w:szCs w:val="24"/>
+        </w:rPr>
+        <w:t>DE SOLUÇÃO TÉCNICA</w:t>
+      </w:r>
+    </w:p>
+    <w:p>
+      <w:pPr>
+        <w:pStyle w:val="PargrafodaLista"/>
+        <w:ind w:left="1440" w:firstLine="0"/>
+        <w:rPr>
+          <w:rFonts w:ascii="Arial" w:hAnsi="Arial" w:cs="Arial"/>
+          <w:b/>
+          <w:bCs/>
+          <w:noProof/>
           <w:szCs w:val="24"/>
         </w:rPr>
       </w:pPr>
@@ -2067,9 +2711,89 @@
           <w:rFonts w:ascii="Arial" w:hAnsi="Arial" w:cs="Arial"/>
           <w:b/>
           <w:bCs/>
-          <w:szCs w:val="24"/>
-        </w:rPr>
-      </w:pPr>
+          <w:noProof/>
+          <w:szCs w:val="24"/>
+        </w:rPr>
+      </w:pPr>
+      <w:r>
+        <w:rPr>
+          <w:noProof/>
+        </w:rPr>
+        <w:drawing>
+          <wp:inline distT="0" distB="0" distL="0" distR="0" wp14:anchorId="3068DD5F" wp14:editId="4067711B">
+            <wp:extent cx="5400040" cy="3632835"/>
+            <wp:effectExtent l="0" t="0" r="0" b="5715"/>
+            <wp:docPr id="11" name="Imagem 11" descr="Diagrama&#10;&#10;Descrição gerada automaticamente"/>
+            <wp:cNvGraphicFramePr>
+              <a:graphicFrameLocks xmlns:a="http://schemas.openxmlformats.org/drawingml/2006/main" noChangeAspect="1"/>
+            </wp:cNvGraphicFramePr>
+            <a:graphic xmlns:a="http://schemas.openxmlformats.org/drawingml/2006/main">
+              <a:graphicData uri="http://schemas.openxmlformats.org/drawingml/2006/picture">
+                <pic:pic xmlns:pic="http://schemas.openxmlformats.org/drawingml/2006/picture">
+                  <pic:nvPicPr>
+                    <pic:cNvPr id="11" name="Imagem 11" descr="Diagrama&#10;&#10;Descrição gerada automaticamente"/>
+                    <pic:cNvPicPr/>
+                  </pic:nvPicPr>
+                  <pic:blipFill>
+                    <a:blip r:embed="rId17"/>
+                    <a:stretch>
+                      <a:fillRect/>
+                    </a:stretch>
+                  </pic:blipFill>
+                  <pic:spPr>
+                    <a:xfrm>
+                      <a:off x="0" y="0"/>
+                      <a:ext cx="5400040" cy="3632835"/>
+                    </a:xfrm>
+                    <a:prstGeom prst="rect">
+                      <a:avLst/>
+                    </a:prstGeom>
+                  </pic:spPr>
+                </pic:pic>
+              </a:graphicData>
+            </a:graphic>
+          </wp:inline>
+        </w:drawing>
+      </w:r>
+    </w:p>
+    <w:p>
+      <w:pPr>
+        <w:pStyle w:val="PargrafodaLista"/>
+        <w:ind w:left="1440" w:firstLine="0"/>
+        <w:rPr>
+          <w:rFonts w:ascii="Arial" w:hAnsi="Arial" w:cs="Arial"/>
+          <w:b/>
+          <w:bCs/>
+          <w:noProof/>
+          <w:szCs w:val="24"/>
+        </w:rPr>
+      </w:pPr>
+    </w:p>
+    <w:p>
+      <w:pPr>
+        <w:pStyle w:val="PargrafodaLista"/>
+        <w:numPr>
+          <w:ilvl w:val="1"/>
+          <w:numId w:val="13"/>
+        </w:numPr>
+        <w:rPr>
+          <w:rFonts w:ascii="Arial" w:hAnsi="Arial" w:cs="Arial"/>
+          <w:b/>
+          <w:bCs/>
+          <w:noProof/>
+          <w:szCs w:val="24"/>
+        </w:rPr>
+      </w:pPr>
+      <w:r>
+        <w:rPr>
+          <w:rFonts w:ascii="Arial" w:hAnsi="Arial" w:cs="Arial"/>
+          <w:b/>
+          <w:bCs/>
+          <w:noProof/>
+          <w:szCs w:val="24"/>
+        </w:rPr>
+        <w:t>BPMN</w:t>
+      </w:r>
     </w:p>
     <w:p>
       <w:pPr>
@@ -2078,6 +2802,161 @@
           <w:rFonts w:ascii="Arial" w:hAnsi="Arial" w:cs="Arial"/>
           <w:b/>
           <w:bCs/>
+          <w:noProof/>
+          <w:szCs w:val="24"/>
+        </w:rPr>
+      </w:pPr>
+      <w:r>
+        <w:rPr>
+          <w:noProof/>
+        </w:rPr>
+        <w:drawing>
+          <wp:inline distT="0" distB="0" distL="0" distR="0" wp14:anchorId="574103B5" wp14:editId="279449FE">
+            <wp:extent cx="5400040" cy="2993390"/>
+            <wp:effectExtent l="0" t="0" r="0" b="0"/>
+            <wp:docPr id="12" name="Imagem 12" descr="Diagrama&#10;&#10;Descrição gerada automaticamente"/>
+            <wp:cNvGraphicFramePr>
+              <a:graphicFrameLocks xmlns:a="http://schemas.openxmlformats.org/drawingml/2006/main" noChangeAspect="1"/>
+            </wp:cNvGraphicFramePr>
+            <a:graphic xmlns:a="http://schemas.openxmlformats.org/drawingml/2006/main">
+              <a:graphicData uri="http://schemas.openxmlformats.org/drawingml/2006/picture">
+                <pic:pic xmlns:pic="http://schemas.openxmlformats.org/drawingml/2006/picture">
+                  <pic:nvPicPr>
+                    <pic:cNvPr id="7" name="Imagem 7" descr="Diagrama&#10;&#10;Descrição gerada automaticamente"/>
+                    <pic:cNvPicPr>
+                      <a:picLocks noChangeAspect="1" noChangeArrowheads="1"/>
+                    </pic:cNvPicPr>
+                  </pic:nvPicPr>
+                  <pic:blipFill>
+                    <a:blip r:embed="rId18">
+                      <a:extLst>
+                        <a:ext uri="{28A0092B-C50C-407E-A947-70E740481C1C}">
+                          <a14:useLocalDpi xmlns:a14="http://schemas.microsoft.com/office/drawing/2010/main" val="0"/>
+                        </a:ext>
+                      </a:extLst>
+                    </a:blip>
+                    <a:srcRect/>
+                    <a:stretch>
+                      <a:fillRect/>
+                    </a:stretch>
+                  </pic:blipFill>
+                  <pic:spPr bwMode="auto">
+                    <a:xfrm>
+                      <a:off x="0" y="0"/>
+                      <a:ext cx="5400040" cy="2993390"/>
+                    </a:xfrm>
+                    <a:prstGeom prst="rect">
+                      <a:avLst/>
+                    </a:prstGeom>
+                    <a:noFill/>
+                    <a:ln>
+                      <a:noFill/>
+                    </a:ln>
+                  </pic:spPr>
+                </pic:pic>
+              </a:graphicData>
+            </a:graphic>
+          </wp:inline>
+        </w:drawing>
+      </w:r>
+    </w:p>
+    <w:p>
+      <w:pPr>
+        <w:ind w:left="0" w:firstLine="0"/>
+        <w:rPr>
+          <w:rFonts w:ascii="Arial" w:hAnsi="Arial" w:cs="Arial"/>
+          <w:b/>
+          <w:bCs/>
+          <w:noProof/>
+          <w:szCs w:val="24"/>
+        </w:rPr>
+      </w:pPr>
+      <w:r>
+        <w:rPr>
+          <w:noProof/>
+        </w:rPr>
+        <w:lastRenderedPageBreak/>
+        <w:drawing>
+          <wp:inline distT="0" distB="0" distL="0" distR="0" wp14:anchorId="2590D7C3" wp14:editId="19DB923F">
+            <wp:extent cx="5400040" cy="3855402"/>
+            <wp:effectExtent l="0" t="0" r="0" b="0"/>
+            <wp:docPr id="13" name="Imagem 13" descr="Diagrama&#10;&#10;Descrição gerada automaticamente"/>
+            <wp:cNvGraphicFramePr>
+              <a:graphicFrameLocks xmlns:a="http://schemas.openxmlformats.org/drawingml/2006/main" noChangeAspect="1"/>
+            </wp:cNvGraphicFramePr>
+            <a:graphic xmlns:a="http://schemas.openxmlformats.org/drawingml/2006/main">
+              <a:graphicData uri="http://schemas.openxmlformats.org/drawingml/2006/picture">
+                <pic:pic xmlns:pic="http://schemas.openxmlformats.org/drawingml/2006/picture">
+                  <pic:nvPicPr>
+                    <pic:cNvPr id="9" name="Imagem 9" descr="Diagrama&#10;&#10;Descrição gerada automaticamente"/>
+                    <pic:cNvPicPr>
+                      <a:picLocks noChangeAspect="1" noChangeArrowheads="1"/>
+                    </pic:cNvPicPr>
+                  </pic:nvPicPr>
+                  <pic:blipFill>
+                    <a:blip r:embed="rId19">
+                      <a:extLst>
+                        <a:ext uri="{28A0092B-C50C-407E-A947-70E740481C1C}">
+                          <a14:useLocalDpi xmlns:a14="http://schemas.microsoft.com/office/drawing/2010/main" val="0"/>
+                        </a:ext>
+                      </a:extLst>
+                    </a:blip>
+                    <a:srcRect/>
+                    <a:stretch>
+                      <a:fillRect/>
+                    </a:stretch>
+                  </pic:blipFill>
+                  <pic:spPr bwMode="auto">
+                    <a:xfrm>
+                      <a:off x="0" y="0"/>
+                      <a:ext cx="5400040" cy="3855402"/>
+                    </a:xfrm>
+                    <a:prstGeom prst="rect">
+                      <a:avLst/>
+                    </a:prstGeom>
+                    <a:noFill/>
+                    <a:ln>
+                      <a:noFill/>
+                    </a:ln>
+                  </pic:spPr>
+                </pic:pic>
+              </a:graphicData>
+            </a:graphic>
+          </wp:inline>
+        </w:drawing>
+      </w:r>
+    </w:p>
+    <w:p>
+      <w:pPr>
+        <w:pStyle w:val="PargrafodaLista"/>
+        <w:numPr>
+          <w:ilvl w:val="1"/>
+          <w:numId w:val="13"/>
+        </w:numPr>
+        <w:rPr>
+          <w:rFonts w:ascii="Arial" w:hAnsi="Arial" w:cs="Arial"/>
+          <w:b/>
+          <w:bCs/>
+          <w:noProof/>
+          <w:szCs w:val="24"/>
+        </w:rPr>
+      </w:pPr>
+      <w:r>
+        <w:rPr>
+          <w:rFonts w:ascii="Arial" w:hAnsi="Arial" w:cs="Arial"/>
+          <w:b/>
+          <w:bCs/>
+          <w:noProof/>
+          <w:szCs w:val="24"/>
+        </w:rPr>
+        <w:t>DIAGRAMA DE CLASSES</w:t>
+      </w:r>
+    </w:p>
+    <w:p>
+      <w:pPr>
+        <w:ind w:left="0" w:firstLine="0"/>
+        <w:rPr>
+          <w:rFonts w:ascii="Arial" w:hAnsi="Arial" w:cs="Arial"/>
           <w:szCs w:val="24"/>
         </w:rPr>
       </w:pPr>
@@ -2103,25 +2982,94 @@
           <w:bCs/>
           <w:szCs w:val="24"/>
         </w:rPr>
-        <w:t>PLANILHA DE RISCOS</w:t>
-      </w:r>
-    </w:p>
-    <w:p>
-      <w:pPr>
-        <w:ind w:left="0" w:firstLine="0"/>
-        <w:jc w:val="center"/>
-        <w:rPr>
-          <w:rFonts w:ascii="Arial" w:hAnsi="Arial" w:cs="Arial"/>
-          <w:szCs w:val="24"/>
-        </w:rPr>
-      </w:pPr>
-    </w:p>
-    <w:p>
-      <w:pPr>
-        <w:ind w:left="0" w:firstLine="0"/>
-        <w:jc w:val="center"/>
-        <w:rPr>
-          <w:rFonts w:ascii="Arial" w:hAnsi="Arial" w:cs="Arial"/>
+        <w:t>MODELO DE ENTIDADE E RELACIONAMENTO</w:t>
+      </w:r>
+    </w:p>
+    <w:p>
+      <w:pPr>
+        <w:pStyle w:val="PargrafodaLista"/>
+        <w:ind w:left="390" w:firstLine="0"/>
+        <w:rPr>
+          <w:rFonts w:ascii="Arial" w:hAnsi="Arial" w:cs="Arial"/>
+          <w:b/>
+          <w:bCs/>
+          <w:szCs w:val="24"/>
+        </w:rPr>
+      </w:pPr>
+    </w:p>
+    <w:p>
+      <w:pPr>
+        <w:pStyle w:val="PargrafodaLista"/>
+        <w:ind w:left="390" w:firstLine="0"/>
+        <w:rPr>
+          <w:rFonts w:ascii="Arial" w:hAnsi="Arial" w:cs="Arial"/>
+          <w:b/>
+          <w:bCs/>
+          <w:szCs w:val="24"/>
+        </w:rPr>
+      </w:pPr>
+      <w:r>
+        <w:rPr>
+          <w:noProof/>
+        </w:rPr>
+        <w:drawing>
+          <wp:inline distT="0" distB="0" distL="0" distR="0" wp14:anchorId="38602CE3" wp14:editId="2E8B6E91">
+            <wp:extent cx="5400040" cy="3232785"/>
+            <wp:effectExtent l="0" t="0" r="0" b="5715"/>
+            <wp:docPr id="2" name="Imagem 2" descr="Imagem"/>
+            <wp:cNvGraphicFramePr>
+              <a:graphicFrameLocks xmlns:a="http://schemas.openxmlformats.org/drawingml/2006/main" noChangeAspect="1"/>
+            </wp:cNvGraphicFramePr>
+            <a:graphic xmlns:a="http://schemas.openxmlformats.org/drawingml/2006/main">
+              <a:graphicData uri="http://schemas.openxmlformats.org/drawingml/2006/picture">
+                <pic:pic xmlns:pic="http://schemas.openxmlformats.org/drawingml/2006/picture">
+                  <pic:nvPicPr>
+                    <pic:cNvPr id="0" name="Picture 1" descr="Imagem"/>
+                    <pic:cNvPicPr>
+                      <a:picLocks noChangeAspect="1" noChangeArrowheads="1"/>
+                    </pic:cNvPicPr>
+                  </pic:nvPicPr>
+                  <pic:blipFill>
+                    <a:blip r:embed="rId20">
+                      <a:extLst>
+                        <a:ext uri="{28A0092B-C50C-407E-A947-70E740481C1C}">
+                          <a14:useLocalDpi xmlns:a14="http://schemas.microsoft.com/office/drawing/2010/main" val="0"/>
+                        </a:ext>
+                      </a:extLst>
+                    </a:blip>
+                    <a:srcRect/>
+                    <a:stretch>
+                      <a:fillRect/>
+                    </a:stretch>
+                  </pic:blipFill>
+                  <pic:spPr bwMode="auto">
+                    <a:xfrm>
+                      <a:off x="0" y="0"/>
+                      <a:ext cx="5400040" cy="3232785"/>
+                    </a:xfrm>
+                    <a:prstGeom prst="rect">
+                      <a:avLst/>
+                    </a:prstGeom>
+                    <a:noFill/>
+                    <a:ln>
+                      <a:noFill/>
+                    </a:ln>
+                  </pic:spPr>
+                </pic:pic>
+              </a:graphicData>
+            </a:graphic>
+          </wp:inline>
+        </w:drawing>
+      </w:r>
+    </w:p>
+    <w:p>
+      <w:pPr>
+        <w:pStyle w:val="PargrafodaLista"/>
+        <w:ind w:left="390" w:firstLine="0"/>
+        <w:rPr>
+          <w:rFonts w:ascii="Arial" w:hAnsi="Arial" w:cs="Arial"/>
+          <w:b/>
+          <w:bCs/>
           <w:szCs w:val="24"/>
         </w:rPr>
       </w:pPr>
@@ -2147,7 +3095,8 @@
           <w:bCs/>
           <w:szCs w:val="24"/>
         </w:rPr>
-        <w:t>MODELO DE ENTIDADE E RELACIONAMENTO</w:t>
+        <w:lastRenderedPageBreak/>
+        <w:t>SITE INSTITUCIONAL</w:t>
       </w:r>
     </w:p>
     <w:p>
@@ -2164,14 +3113,266 @@
     </w:p>
     <w:p>
       <w:pPr>
-        <w:pStyle w:val="PargrafodaLista"/>
-        <w:ind w:left="390" w:firstLine="0"/>
-        <w:jc w:val="center"/>
-        <w:rPr>
-          <w:rFonts w:ascii="Arial" w:hAnsi="Arial" w:cs="Arial"/>
-          <w:b/>
-          <w:bCs/>
-          <w:szCs w:val="24"/>
+        <w:ind w:left="0" w:firstLine="0"/>
+        <w:rPr>
+          <w:rFonts w:ascii="Arial" w:hAnsi="Arial" w:cs="Arial"/>
+          <w:b/>
+          <w:bCs/>
+          <w:szCs w:val="24"/>
+        </w:rPr>
+      </w:pPr>
+      <w:r>
+        <w:drawing>
+          <wp:inline distT="0" distB="0" distL="0" distR="0" wp14:anchorId="0AD1E1DF" wp14:editId="6F540F16">
+            <wp:extent cx="5400040" cy="2486025"/>
+            <wp:effectExtent l="0" t="0" r="0" b="9525"/>
+            <wp:docPr id="14" name="Imagem 14" descr="Interface gráfica do usuário, Site&#10;&#10;Descrição gerada automaticamente"/>
+            <wp:cNvGraphicFramePr>
+              <a:graphicFrameLocks xmlns:a="http://schemas.openxmlformats.org/drawingml/2006/main" noChangeAspect="1"/>
+            </wp:cNvGraphicFramePr>
+            <a:graphic xmlns:a="http://schemas.openxmlformats.org/drawingml/2006/main">
+              <a:graphicData uri="http://schemas.openxmlformats.org/drawingml/2006/picture">
+                <pic:pic xmlns:pic="http://schemas.openxmlformats.org/drawingml/2006/picture">
+                  <pic:nvPicPr>
+                    <pic:cNvPr id="14" name="Imagem 14" descr="Interface gráfica do usuário, Site&#10;&#10;Descrição gerada automaticamente"/>
+                    <pic:cNvPicPr/>
+                  </pic:nvPicPr>
+                  <pic:blipFill>
+                    <a:blip r:embed="rId21"/>
+                    <a:stretch>
+                      <a:fillRect/>
+                    </a:stretch>
+                  </pic:blipFill>
+                  <pic:spPr>
+                    <a:xfrm>
+                      <a:off x="0" y="0"/>
+                      <a:ext cx="5400040" cy="2486025"/>
+                    </a:xfrm>
+                    <a:prstGeom prst="rect">
+                      <a:avLst/>
+                    </a:prstGeom>
+                  </pic:spPr>
+                </pic:pic>
+              </a:graphicData>
+            </a:graphic>
+          </wp:inline>
+        </w:drawing>
+      </w:r>
+    </w:p>
+    <w:p>
+      <w:pPr>
+        <w:ind w:left="0" w:firstLine="0"/>
+        <w:rPr>
+          <w:rFonts w:ascii="Arial" w:hAnsi="Arial" w:cs="Arial"/>
+          <w:b/>
+          <w:bCs/>
+          <w:szCs w:val="24"/>
+        </w:rPr>
+      </w:pPr>
+      <w:r>
+        <w:rPr>
+          <w:rFonts w:ascii="Arial" w:hAnsi="Arial" w:cs="Arial"/>
+          <w:b/>
+          <w:bCs/>
+          <w:szCs w:val="24"/>
+        </w:rPr>
+        <w:drawing>
+          <wp:inline distT="0" distB="0" distL="0" distR="0" wp14:anchorId="079F369E" wp14:editId="10C53B2D">
+            <wp:extent cx="5400040" cy="2482850"/>
+            <wp:effectExtent l="0" t="0" r="0" b="0"/>
+            <wp:docPr id="15" name="Imagem 15" descr="Interface gráfica do usuário, Texto, Aplicativo, Email&#10;&#10;Descrição gerada automaticamente"/>
+            <wp:cNvGraphicFramePr>
+              <a:graphicFrameLocks xmlns:a="http://schemas.openxmlformats.org/drawingml/2006/main" noChangeAspect="1"/>
+            </wp:cNvGraphicFramePr>
+            <a:graphic xmlns:a="http://schemas.openxmlformats.org/drawingml/2006/main">
+              <a:graphicData uri="http://schemas.openxmlformats.org/drawingml/2006/picture">
+                <pic:pic xmlns:pic="http://schemas.openxmlformats.org/drawingml/2006/picture">
+                  <pic:nvPicPr>
+                    <pic:cNvPr id="15" name="Imagem 15" descr="Interface gráfica do usuário, Texto, Aplicativo, Email&#10;&#10;Descrição gerada automaticamente"/>
+                    <pic:cNvPicPr/>
+                  </pic:nvPicPr>
+                  <pic:blipFill>
+                    <a:blip r:embed="rId22"/>
+                    <a:stretch>
+                      <a:fillRect/>
+                    </a:stretch>
+                  </pic:blipFill>
+                  <pic:spPr>
+                    <a:xfrm>
+                      <a:off x="0" y="0"/>
+                      <a:ext cx="5400040" cy="2482850"/>
+                    </a:xfrm>
+                    <a:prstGeom prst="rect">
+                      <a:avLst/>
+                    </a:prstGeom>
+                  </pic:spPr>
+                </pic:pic>
+              </a:graphicData>
+            </a:graphic>
+          </wp:inline>
+        </w:drawing>
+      </w:r>
+    </w:p>
+    <w:p>
+      <w:pPr>
+        <w:ind w:left="0" w:firstLine="0"/>
+        <w:rPr>
+          <w:rFonts w:ascii="Arial" w:hAnsi="Arial" w:cs="Arial"/>
+          <w:b/>
+          <w:bCs/>
+          <w:szCs w:val="24"/>
+        </w:rPr>
+      </w:pPr>
+      <w:r>
+        <w:drawing>
+          <wp:inline distT="0" distB="0" distL="0" distR="0" wp14:anchorId="02884ADE" wp14:editId="63362E5B">
+            <wp:extent cx="5400040" cy="2474595"/>
+            <wp:effectExtent l="0" t="0" r="0" b="1905"/>
+            <wp:docPr id="16" name="Imagem 16" descr="Interface gráfica do usuário, Aplicativo&#10;&#10;Descrição gerada automaticamente"/>
+            <wp:cNvGraphicFramePr>
+              <a:graphicFrameLocks xmlns:a="http://schemas.openxmlformats.org/drawingml/2006/main" noChangeAspect="1"/>
+            </wp:cNvGraphicFramePr>
+            <a:graphic xmlns:a="http://schemas.openxmlformats.org/drawingml/2006/main">
+              <a:graphicData uri="http://schemas.openxmlformats.org/drawingml/2006/picture">
+                <pic:pic xmlns:pic="http://schemas.openxmlformats.org/drawingml/2006/picture">
+                  <pic:nvPicPr>
+                    <pic:cNvPr id="16" name="Imagem 16" descr="Interface gráfica do usuário, Aplicativo&#10;&#10;Descrição gerada automaticamente"/>
+                    <pic:cNvPicPr/>
+                  </pic:nvPicPr>
+                  <pic:blipFill>
+                    <a:blip r:embed="rId23"/>
+                    <a:stretch>
+                      <a:fillRect/>
+                    </a:stretch>
+                  </pic:blipFill>
+                  <pic:spPr>
+                    <a:xfrm>
+                      <a:off x="0" y="0"/>
+                      <a:ext cx="5400040" cy="2474595"/>
+                    </a:xfrm>
+                    <a:prstGeom prst="rect">
+                      <a:avLst/>
+                    </a:prstGeom>
+                  </pic:spPr>
+                </pic:pic>
+              </a:graphicData>
+            </a:graphic>
+          </wp:inline>
+        </w:drawing>
+      </w:r>
+    </w:p>
+    <w:p>
+      <w:pPr>
+        <w:ind w:left="0" w:firstLine="0"/>
+        <w:rPr>
+          <w:rFonts w:ascii="Arial" w:hAnsi="Arial" w:cs="Arial"/>
+          <w:b/>
+          <w:bCs/>
+          <w:szCs w:val="24"/>
+        </w:rPr>
+      </w:pPr>
+      <w:r>
+        <w:lastRenderedPageBreak/>
+        <w:drawing>
+          <wp:inline distT="0" distB="0" distL="0" distR="0" wp14:anchorId="46EBC6D4" wp14:editId="479B1989">
+            <wp:extent cx="5400040" cy="2468245"/>
+            <wp:effectExtent l="0" t="0" r="0" b="8255"/>
+            <wp:docPr id="17" name="Imagem 17" descr="Interface gráfica do usuário&#10;&#10;Descrição gerada automaticamente"/>
+            <wp:cNvGraphicFramePr>
+              <a:graphicFrameLocks xmlns:a="http://schemas.openxmlformats.org/drawingml/2006/main" noChangeAspect="1"/>
+            </wp:cNvGraphicFramePr>
+            <a:graphic xmlns:a="http://schemas.openxmlformats.org/drawingml/2006/main">
+              <a:graphicData uri="http://schemas.openxmlformats.org/drawingml/2006/picture">
+                <pic:pic xmlns:pic="http://schemas.openxmlformats.org/drawingml/2006/picture">
+                  <pic:nvPicPr>
+                    <pic:cNvPr id="17" name="Imagem 17" descr="Interface gráfica do usuário&#10;&#10;Descrição gerada automaticamente"/>
+                    <pic:cNvPicPr/>
+                  </pic:nvPicPr>
+                  <pic:blipFill>
+                    <a:blip r:embed="rId24"/>
+                    <a:stretch>
+                      <a:fillRect/>
+                    </a:stretch>
+                  </pic:blipFill>
+                  <pic:spPr>
+                    <a:xfrm>
+                      <a:off x="0" y="0"/>
+                      <a:ext cx="5400040" cy="2468245"/>
+                    </a:xfrm>
+                    <a:prstGeom prst="rect">
+                      <a:avLst/>
+                    </a:prstGeom>
+                  </pic:spPr>
+                </pic:pic>
+              </a:graphicData>
+            </a:graphic>
+          </wp:inline>
+        </w:drawing>
+      </w:r>
+    </w:p>
+    <w:p>
+      <w:pPr>
+        <w:ind w:left="0" w:firstLine="0"/>
+        <w:rPr>
+          <w:rFonts w:ascii="Arial" w:hAnsi="Arial" w:cs="Arial"/>
+          <w:b/>
+          <w:bCs/>
+          <w:szCs w:val="24"/>
+        </w:rPr>
+      </w:pPr>
+      <w:r>
+        <w:rPr>
+          <w:rFonts w:ascii="Arial" w:hAnsi="Arial" w:cs="Arial"/>
+          <w:b/>
+          <w:bCs/>
+          <w:szCs w:val="24"/>
+        </w:rPr>
+        <w:drawing>
+          <wp:inline distT="0" distB="0" distL="0" distR="0" wp14:anchorId="2510FB25" wp14:editId="2BA03458">
+            <wp:extent cx="5400040" cy="2466975"/>
+            <wp:effectExtent l="0" t="0" r="0" b="9525"/>
+            <wp:docPr id="18" name="Imagem 18" descr="Interface gráfica do usuário, Aplicativo&#10;&#10;Descrição gerada automaticamente"/>
+            <wp:cNvGraphicFramePr>
+              <a:graphicFrameLocks xmlns:a="http://schemas.openxmlformats.org/drawingml/2006/main" noChangeAspect="1"/>
+            </wp:cNvGraphicFramePr>
+            <a:graphic xmlns:a="http://schemas.openxmlformats.org/drawingml/2006/main">
+              <a:graphicData uri="http://schemas.openxmlformats.org/drawingml/2006/picture">
+                <pic:pic xmlns:pic="http://schemas.openxmlformats.org/drawingml/2006/picture">
+                  <pic:nvPicPr>
+                    <pic:cNvPr id="18" name="Imagem 18" descr="Interface gráfica do usuário, Aplicativo&#10;&#10;Descrição gerada automaticamente"/>
+                    <pic:cNvPicPr/>
+                  </pic:nvPicPr>
+                  <pic:blipFill>
+                    <a:blip r:embed="rId25"/>
+                    <a:stretch>
+                      <a:fillRect/>
+                    </a:stretch>
+                  </pic:blipFill>
+                  <pic:spPr>
+                    <a:xfrm>
+                      <a:off x="0" y="0"/>
+                      <a:ext cx="5400040" cy="2466975"/>
+                    </a:xfrm>
+                    <a:prstGeom prst="rect">
+                      <a:avLst/>
+                    </a:prstGeom>
+                  </pic:spPr>
+                </pic:pic>
+              </a:graphicData>
+            </a:graphic>
+          </wp:inline>
+        </w:drawing>
+      </w:r>
+    </w:p>
+    <w:p>
+      <w:pPr>
+        <w:ind w:left="0" w:firstLine="0"/>
+        <w:rPr>
+          <w:rFonts w:ascii="Arial" w:hAnsi="Arial" w:cs="Arial"/>
+          <w:b/>
+          <w:bCs/>
+          <w:szCs w:val="24"/>
+          <w:u w:val="single"/>
         </w:rPr>
       </w:pPr>
     </w:p>
@@ -2196,643 +3397,6 @@
           <w:bCs/>
           <w:szCs w:val="24"/>
         </w:rPr>
-        <w:t>ANALITYCS</w:t>
-      </w:r>
-    </w:p>
-    <w:p>
-      <w:pPr>
-        <w:pStyle w:val="PargrafodaLista"/>
-        <w:ind w:left="390" w:firstLine="0"/>
-        <w:rPr>
-          <w:rFonts w:ascii="Arial" w:hAnsi="Arial" w:cs="Arial"/>
-          <w:b/>
-          <w:bCs/>
-          <w:szCs w:val="24"/>
-        </w:rPr>
-      </w:pPr>
-    </w:p>
-    <w:p>
-      <w:pPr>
-        <w:pStyle w:val="PargrafodaLista"/>
-        <w:ind w:left="390" w:firstLine="0"/>
-        <w:rPr>
-          <w:rFonts w:ascii="Arial" w:hAnsi="Arial" w:cs="Arial"/>
-          <w:b/>
-          <w:bCs/>
-          <w:szCs w:val="24"/>
-        </w:rPr>
-      </w:pPr>
-    </w:p>
-    <w:p>
-      <w:pPr>
-        <w:pStyle w:val="PargrafodaLista"/>
-        <w:ind w:left="390" w:firstLine="0"/>
-        <w:rPr>
-          <w:rFonts w:ascii="Arial" w:hAnsi="Arial" w:cs="Arial"/>
-          <w:b/>
-          <w:bCs/>
-          <w:szCs w:val="24"/>
-        </w:rPr>
-      </w:pPr>
-    </w:p>
-    <w:p>
-      <w:pPr>
-        <w:pStyle w:val="PargrafodaLista"/>
-        <w:ind w:left="390" w:firstLine="0"/>
-        <w:rPr>
-          <w:rFonts w:ascii="Arial" w:hAnsi="Arial" w:cs="Arial"/>
-          <w:b/>
-          <w:bCs/>
-          <w:szCs w:val="24"/>
-        </w:rPr>
-      </w:pPr>
-    </w:p>
-    <w:p>
-      <w:pPr>
-        <w:pStyle w:val="PargrafodaLista"/>
-        <w:ind w:left="390" w:firstLine="0"/>
-        <w:rPr>
-          <w:rFonts w:ascii="Arial" w:hAnsi="Arial" w:cs="Arial"/>
-          <w:b/>
-          <w:bCs/>
-          <w:szCs w:val="24"/>
-        </w:rPr>
-      </w:pPr>
-    </w:p>
-    <w:p>
-      <w:pPr>
-        <w:pStyle w:val="PargrafodaLista"/>
-        <w:ind w:left="390" w:firstLine="0"/>
-        <w:rPr>
-          <w:rFonts w:ascii="Arial" w:hAnsi="Arial" w:cs="Arial"/>
-          <w:b/>
-          <w:bCs/>
-          <w:szCs w:val="24"/>
-        </w:rPr>
-      </w:pPr>
-    </w:p>
-    <w:p>
-      <w:pPr>
-        <w:pStyle w:val="PargrafodaLista"/>
-        <w:ind w:left="390" w:firstLine="0"/>
-        <w:rPr>
-          <w:rFonts w:ascii="Arial" w:hAnsi="Arial" w:cs="Arial"/>
-          <w:b/>
-          <w:bCs/>
-          <w:szCs w:val="24"/>
-        </w:rPr>
-      </w:pPr>
-    </w:p>
-    <w:p>
-      <w:pPr>
-        <w:pStyle w:val="PargrafodaLista"/>
-        <w:ind w:left="390" w:firstLine="0"/>
-        <w:rPr>
-          <w:rFonts w:ascii="Arial" w:hAnsi="Arial" w:cs="Arial"/>
-          <w:b/>
-          <w:bCs/>
-          <w:szCs w:val="24"/>
-        </w:rPr>
-      </w:pPr>
-    </w:p>
-    <w:p>
-      <w:pPr>
-        <w:pStyle w:val="PargrafodaLista"/>
-        <w:ind w:left="390" w:firstLine="0"/>
-        <w:rPr>
-          <w:rFonts w:ascii="Arial" w:hAnsi="Arial" w:cs="Arial"/>
-          <w:b/>
-          <w:bCs/>
-          <w:szCs w:val="24"/>
-        </w:rPr>
-      </w:pPr>
-    </w:p>
-    <w:p>
-      <w:pPr>
-        <w:pStyle w:val="PargrafodaLista"/>
-        <w:ind w:left="390" w:firstLine="0"/>
-        <w:rPr>
-          <w:rFonts w:ascii="Arial" w:hAnsi="Arial" w:cs="Arial"/>
-          <w:b/>
-          <w:bCs/>
-          <w:szCs w:val="24"/>
-        </w:rPr>
-      </w:pPr>
-    </w:p>
-    <w:p>
-      <w:pPr>
-        <w:pStyle w:val="PargrafodaLista"/>
-        <w:ind w:left="390" w:firstLine="0"/>
-        <w:rPr>
-          <w:rFonts w:ascii="Arial" w:hAnsi="Arial" w:cs="Arial"/>
-          <w:b/>
-          <w:bCs/>
-          <w:szCs w:val="24"/>
-        </w:rPr>
-      </w:pPr>
-    </w:p>
-    <w:p>
-      <w:pPr>
-        <w:pStyle w:val="PargrafodaLista"/>
-        <w:ind w:left="390" w:firstLine="0"/>
-        <w:rPr>
-          <w:rFonts w:ascii="Arial" w:hAnsi="Arial" w:cs="Arial"/>
-          <w:b/>
-          <w:bCs/>
-          <w:szCs w:val="24"/>
-        </w:rPr>
-      </w:pPr>
-    </w:p>
-    <w:p>
-      <w:pPr>
-        <w:pStyle w:val="PargrafodaLista"/>
-        <w:ind w:left="390" w:firstLine="0"/>
-        <w:rPr>
-          <w:rFonts w:ascii="Arial" w:hAnsi="Arial" w:cs="Arial"/>
-          <w:b/>
-          <w:bCs/>
-          <w:szCs w:val="24"/>
-        </w:rPr>
-      </w:pPr>
-    </w:p>
-    <w:p>
-      <w:pPr>
-        <w:pStyle w:val="PargrafodaLista"/>
-        <w:ind w:left="390" w:firstLine="0"/>
-        <w:rPr>
-          <w:rFonts w:ascii="Arial" w:hAnsi="Arial" w:cs="Arial"/>
-          <w:b/>
-          <w:bCs/>
-          <w:szCs w:val="24"/>
-        </w:rPr>
-      </w:pPr>
-    </w:p>
-    <w:p>
-      <w:pPr>
-        <w:pStyle w:val="PargrafodaLista"/>
-        <w:ind w:left="390" w:firstLine="0"/>
-        <w:rPr>
-          <w:rFonts w:ascii="Arial" w:hAnsi="Arial" w:cs="Arial"/>
-          <w:b/>
-          <w:bCs/>
-          <w:szCs w:val="24"/>
-        </w:rPr>
-      </w:pPr>
-    </w:p>
-    <w:p>
-      <w:pPr>
-        <w:pStyle w:val="PargrafodaLista"/>
-        <w:ind w:left="390" w:firstLine="0"/>
-        <w:rPr>
-          <w:rFonts w:ascii="Arial" w:hAnsi="Arial" w:cs="Arial"/>
-          <w:b/>
-          <w:bCs/>
-          <w:szCs w:val="24"/>
-        </w:rPr>
-      </w:pPr>
-    </w:p>
-    <w:p>
-      <w:pPr>
-        <w:pStyle w:val="PargrafodaLista"/>
-        <w:ind w:left="390" w:firstLine="0"/>
-        <w:rPr>
-          <w:rFonts w:ascii="Arial" w:hAnsi="Arial" w:cs="Arial"/>
-          <w:b/>
-          <w:bCs/>
-          <w:szCs w:val="24"/>
-        </w:rPr>
-      </w:pPr>
-    </w:p>
-    <w:p>
-      <w:pPr>
-        <w:pStyle w:val="PargrafodaLista"/>
-        <w:ind w:left="390" w:firstLine="0"/>
-        <w:rPr>
-          <w:rFonts w:ascii="Arial" w:hAnsi="Arial" w:cs="Arial"/>
-          <w:b/>
-          <w:bCs/>
-          <w:szCs w:val="24"/>
-        </w:rPr>
-      </w:pPr>
-    </w:p>
-    <w:p>
-      <w:pPr>
-        <w:pStyle w:val="PargrafodaLista"/>
-        <w:ind w:left="390" w:firstLine="0"/>
-        <w:rPr>
-          <w:rFonts w:ascii="Arial" w:hAnsi="Arial" w:cs="Arial"/>
-          <w:b/>
-          <w:bCs/>
-          <w:szCs w:val="24"/>
-        </w:rPr>
-      </w:pPr>
-    </w:p>
-    <w:p>
-      <w:pPr>
-        <w:pStyle w:val="PargrafodaLista"/>
-        <w:ind w:left="390" w:firstLine="0"/>
-        <w:rPr>
-          <w:rFonts w:ascii="Arial" w:hAnsi="Arial" w:cs="Arial"/>
-          <w:b/>
-          <w:bCs/>
-          <w:szCs w:val="24"/>
-        </w:rPr>
-      </w:pPr>
-    </w:p>
-    <w:p>
-      <w:pPr>
-        <w:ind w:left="0" w:firstLine="0"/>
-        <w:rPr>
-          <w:rFonts w:ascii="Arial" w:hAnsi="Arial" w:cs="Arial"/>
-          <w:b/>
-          <w:bCs/>
-          <w:szCs w:val="24"/>
-        </w:rPr>
-      </w:pPr>
-    </w:p>
-    <w:p>
-      <w:pPr>
-        <w:pStyle w:val="PargrafodaLista"/>
-        <w:numPr>
-          <w:ilvl w:val="0"/>
-          <w:numId w:val="13"/>
-        </w:numPr>
-        <w:rPr>
-          <w:rFonts w:ascii="Arial" w:hAnsi="Arial" w:cs="Arial"/>
-          <w:b/>
-          <w:bCs/>
-          <w:szCs w:val="24"/>
-        </w:rPr>
-      </w:pPr>
-      <w:r>
-        <w:rPr>
-          <w:rFonts w:ascii="Arial" w:hAnsi="Arial" w:cs="Arial"/>
-          <w:b/>
-          <w:bCs/>
-          <w:szCs w:val="24"/>
-        </w:rPr>
-        <w:t>SITE INSTITUCIONAL</w:t>
-      </w:r>
-    </w:p>
-    <w:p>
-      <w:pPr>
-        <w:pStyle w:val="PargrafodaLista"/>
-        <w:rPr>
-          <w:rFonts w:ascii="Arial" w:hAnsi="Arial" w:cs="Arial"/>
-          <w:b/>
-          <w:bCs/>
-          <w:szCs w:val="24"/>
-          <w:u w:val="single"/>
-        </w:rPr>
-      </w:pPr>
-    </w:p>
-    <w:p>
-      <w:pPr>
-        <w:ind w:left="0" w:firstLine="0"/>
-        <w:rPr>
-          <w:rFonts w:ascii="Arial" w:hAnsi="Arial" w:cs="Arial"/>
-          <w:b/>
-          <w:bCs/>
-          <w:szCs w:val="24"/>
-        </w:rPr>
-      </w:pPr>
-    </w:p>
-    <w:p>
-      <w:pPr>
-        <w:pStyle w:val="PargrafodaLista"/>
-        <w:rPr>
-          <w:rFonts w:ascii="Arial" w:hAnsi="Arial" w:cs="Arial"/>
-          <w:b/>
-          <w:bCs/>
-          <w:szCs w:val="24"/>
-        </w:rPr>
-      </w:pPr>
-    </w:p>
-    <w:p>
-      <w:pPr>
-        <w:pStyle w:val="PargrafodaLista"/>
-        <w:rPr>
-          <w:rFonts w:ascii="Arial" w:hAnsi="Arial" w:cs="Arial"/>
-          <w:b/>
-          <w:bCs/>
-          <w:szCs w:val="24"/>
-        </w:rPr>
-      </w:pPr>
-    </w:p>
-    <w:p>
-      <w:pPr>
-        <w:pStyle w:val="PargrafodaLista"/>
-        <w:rPr>
-          <w:rFonts w:ascii="Arial" w:hAnsi="Arial" w:cs="Arial"/>
-          <w:b/>
-          <w:bCs/>
-          <w:szCs w:val="24"/>
-        </w:rPr>
-      </w:pPr>
-    </w:p>
-    <w:p>
-      <w:pPr>
-        <w:pStyle w:val="PargrafodaLista"/>
-        <w:rPr>
-          <w:rFonts w:ascii="Arial" w:hAnsi="Arial" w:cs="Arial"/>
-          <w:b/>
-          <w:bCs/>
-          <w:szCs w:val="24"/>
-        </w:rPr>
-      </w:pPr>
-    </w:p>
-    <w:p>
-      <w:pPr>
-        <w:pStyle w:val="PargrafodaLista"/>
-        <w:rPr>
-          <w:rFonts w:ascii="Arial" w:hAnsi="Arial" w:cs="Arial"/>
-          <w:b/>
-          <w:bCs/>
-          <w:szCs w:val="24"/>
-        </w:rPr>
-      </w:pPr>
-    </w:p>
-    <w:p>
-      <w:pPr>
-        <w:pStyle w:val="PargrafodaLista"/>
-        <w:rPr>
-          <w:rFonts w:ascii="Arial" w:hAnsi="Arial" w:cs="Arial"/>
-          <w:b/>
-          <w:bCs/>
-          <w:szCs w:val="24"/>
-        </w:rPr>
-      </w:pPr>
-    </w:p>
-    <w:p>
-      <w:pPr>
-        <w:pStyle w:val="PargrafodaLista"/>
-        <w:rPr>
-          <w:rFonts w:ascii="Arial" w:hAnsi="Arial" w:cs="Arial"/>
-          <w:b/>
-          <w:bCs/>
-          <w:szCs w:val="24"/>
-        </w:rPr>
-      </w:pPr>
-    </w:p>
-    <w:p>
-      <w:pPr>
-        <w:pStyle w:val="PargrafodaLista"/>
-        <w:rPr>
-          <w:rFonts w:ascii="Arial" w:hAnsi="Arial" w:cs="Arial"/>
-          <w:b/>
-          <w:bCs/>
-          <w:szCs w:val="24"/>
-        </w:rPr>
-      </w:pPr>
-    </w:p>
-    <w:p>
-      <w:pPr>
-        <w:pStyle w:val="PargrafodaLista"/>
-        <w:rPr>
-          <w:rFonts w:ascii="Arial" w:hAnsi="Arial" w:cs="Arial"/>
-          <w:b/>
-          <w:bCs/>
-          <w:szCs w:val="24"/>
-        </w:rPr>
-      </w:pPr>
-    </w:p>
-    <w:p>
-      <w:pPr>
-        <w:pStyle w:val="PargrafodaLista"/>
-        <w:rPr>
-          <w:rFonts w:ascii="Arial" w:hAnsi="Arial" w:cs="Arial"/>
-          <w:b/>
-          <w:bCs/>
-          <w:szCs w:val="24"/>
-          <w:u w:val="single"/>
-        </w:rPr>
-      </w:pPr>
-    </w:p>
-    <w:p>
-      <w:pPr>
-        <w:pStyle w:val="PargrafodaLista"/>
-        <w:rPr>
-          <w:rFonts w:ascii="Arial" w:hAnsi="Arial" w:cs="Arial"/>
-          <w:b/>
-          <w:bCs/>
-          <w:szCs w:val="24"/>
-          <w:u w:val="single"/>
-        </w:rPr>
-      </w:pPr>
-    </w:p>
-    <w:p>
-      <w:pPr>
-        <w:pStyle w:val="PargrafodaLista"/>
-        <w:rPr>
-          <w:rFonts w:ascii="Arial" w:hAnsi="Arial" w:cs="Arial"/>
-          <w:b/>
-          <w:bCs/>
-          <w:szCs w:val="24"/>
-          <w:u w:val="single"/>
-        </w:rPr>
-      </w:pPr>
-    </w:p>
-    <w:p>
-      <w:pPr>
-        <w:pStyle w:val="PargrafodaLista"/>
-        <w:rPr>
-          <w:rFonts w:ascii="Arial" w:hAnsi="Arial" w:cs="Arial"/>
-          <w:b/>
-          <w:bCs/>
-          <w:szCs w:val="24"/>
-          <w:u w:val="single"/>
-        </w:rPr>
-      </w:pPr>
-    </w:p>
-    <w:p>
-      <w:pPr>
-        <w:pStyle w:val="PargrafodaLista"/>
-        <w:rPr>
-          <w:rFonts w:ascii="Arial" w:hAnsi="Arial" w:cs="Arial"/>
-          <w:b/>
-          <w:bCs/>
-          <w:szCs w:val="24"/>
-          <w:u w:val="single"/>
-        </w:rPr>
-      </w:pPr>
-    </w:p>
-    <w:p>
-      <w:pPr>
-        <w:pStyle w:val="PargrafodaLista"/>
-        <w:rPr>
-          <w:rFonts w:ascii="Arial" w:hAnsi="Arial" w:cs="Arial"/>
-          <w:b/>
-          <w:bCs/>
-          <w:szCs w:val="24"/>
-          <w:u w:val="single"/>
-        </w:rPr>
-      </w:pPr>
-    </w:p>
-    <w:p>
-      <w:pPr>
-        <w:pStyle w:val="PargrafodaLista"/>
-        <w:rPr>
-          <w:rFonts w:ascii="Arial" w:hAnsi="Arial" w:cs="Arial"/>
-          <w:b/>
-          <w:bCs/>
-          <w:szCs w:val="24"/>
-          <w:u w:val="single"/>
-        </w:rPr>
-      </w:pPr>
-    </w:p>
-    <w:p>
-      <w:pPr>
-        <w:pStyle w:val="PargrafodaLista"/>
-        <w:rPr>
-          <w:rFonts w:ascii="Arial" w:hAnsi="Arial" w:cs="Arial"/>
-          <w:b/>
-          <w:bCs/>
-          <w:szCs w:val="24"/>
-          <w:u w:val="single"/>
-        </w:rPr>
-      </w:pPr>
-    </w:p>
-    <w:p>
-      <w:pPr>
-        <w:pStyle w:val="PargrafodaLista"/>
-        <w:rPr>
-          <w:rFonts w:ascii="Arial" w:hAnsi="Arial" w:cs="Arial"/>
-          <w:b/>
-          <w:bCs/>
-          <w:szCs w:val="24"/>
-          <w:u w:val="single"/>
-        </w:rPr>
-      </w:pPr>
-    </w:p>
-    <w:p>
-      <w:pPr>
-        <w:pStyle w:val="PargrafodaLista"/>
-        <w:rPr>
-          <w:rFonts w:ascii="Arial" w:hAnsi="Arial" w:cs="Arial"/>
-          <w:b/>
-          <w:bCs/>
-          <w:szCs w:val="24"/>
-          <w:u w:val="single"/>
-        </w:rPr>
-      </w:pPr>
-    </w:p>
-    <w:p>
-      <w:pPr>
-        <w:pStyle w:val="PargrafodaLista"/>
-        <w:rPr>
-          <w:rFonts w:ascii="Arial" w:hAnsi="Arial" w:cs="Arial"/>
-          <w:b/>
-          <w:bCs/>
-          <w:szCs w:val="24"/>
-          <w:u w:val="single"/>
-        </w:rPr>
-      </w:pPr>
-    </w:p>
-    <w:p>
-      <w:pPr>
-        <w:pStyle w:val="PargrafodaLista"/>
-        <w:rPr>
-          <w:rFonts w:ascii="Arial" w:hAnsi="Arial" w:cs="Arial"/>
-          <w:b/>
-          <w:bCs/>
-          <w:szCs w:val="24"/>
-          <w:u w:val="single"/>
-        </w:rPr>
-      </w:pPr>
-    </w:p>
-    <w:p>
-      <w:pPr>
-        <w:pStyle w:val="PargrafodaLista"/>
-        <w:rPr>
-          <w:rFonts w:ascii="Arial" w:hAnsi="Arial" w:cs="Arial"/>
-          <w:b/>
-          <w:bCs/>
-          <w:szCs w:val="24"/>
-          <w:u w:val="single"/>
-        </w:rPr>
-      </w:pPr>
-    </w:p>
-    <w:p>
-      <w:pPr>
-        <w:pStyle w:val="PargrafodaLista"/>
-        <w:rPr>
-          <w:rFonts w:ascii="Arial" w:hAnsi="Arial" w:cs="Arial"/>
-          <w:b/>
-          <w:bCs/>
-          <w:szCs w:val="24"/>
-          <w:u w:val="single"/>
-        </w:rPr>
-      </w:pPr>
-    </w:p>
-    <w:p>
-      <w:pPr>
-        <w:pStyle w:val="PargrafodaLista"/>
-        <w:rPr>
-          <w:rFonts w:ascii="Arial" w:hAnsi="Arial" w:cs="Arial"/>
-          <w:b/>
-          <w:bCs/>
-          <w:szCs w:val="24"/>
-          <w:u w:val="single"/>
-        </w:rPr>
-      </w:pPr>
-    </w:p>
-    <w:p>
-      <w:pPr>
-        <w:pStyle w:val="PargrafodaLista"/>
-        <w:rPr>
-          <w:rFonts w:ascii="Arial" w:hAnsi="Arial" w:cs="Arial"/>
-          <w:b/>
-          <w:bCs/>
-          <w:szCs w:val="24"/>
-          <w:u w:val="single"/>
-        </w:rPr>
-      </w:pPr>
-    </w:p>
-    <w:p>
-      <w:pPr>
-        <w:ind w:left="0" w:firstLine="0"/>
-        <w:rPr>
-          <w:rFonts w:ascii="Arial" w:hAnsi="Arial" w:cs="Arial"/>
-          <w:b/>
-          <w:bCs/>
-          <w:szCs w:val="24"/>
-          <w:u w:val="single"/>
-        </w:rPr>
-      </w:pPr>
-    </w:p>
-    <w:p>
-      <w:pPr>
-        <w:ind w:left="0" w:firstLine="0"/>
-        <w:rPr>
-          <w:rFonts w:ascii="Arial" w:hAnsi="Arial" w:cs="Arial"/>
-          <w:b/>
-          <w:bCs/>
-          <w:szCs w:val="24"/>
-          <w:u w:val="single"/>
-        </w:rPr>
-      </w:pPr>
-    </w:p>
-    <w:p>
-      <w:pPr>
-        <w:pStyle w:val="PargrafodaLista"/>
-        <w:numPr>
-          <w:ilvl w:val="0"/>
-          <w:numId w:val="13"/>
-        </w:numPr>
-        <w:rPr>
-          <w:rFonts w:ascii="Arial" w:hAnsi="Arial" w:cs="Arial"/>
-          <w:b/>
-          <w:bCs/>
-          <w:szCs w:val="24"/>
-        </w:rPr>
-      </w:pPr>
-      <w:r>
-        <w:rPr>
-          <w:rFonts w:ascii="Arial" w:hAnsi="Arial" w:cs="Arial"/>
-          <w:b/>
-          <w:bCs/>
-          <w:szCs w:val="24"/>
-        </w:rPr>
         <w:t xml:space="preserve"> REFERÊNCIAS</w:t>
       </w:r>
     </w:p>
@@ -2854,9 +3418,9 @@
       </w:pPr>
     </w:p>
     <w:sectPr>
-      <w:headerReference w:type="even" r:id="rId12"/>
-      <w:headerReference w:type="default" r:id="rId13"/>
-      <w:headerReference w:type="first" r:id="rId14"/>
+      <w:headerReference w:type="even" r:id="rId26"/>
+      <w:headerReference w:type="default" r:id="rId27"/>
+      <w:headerReference w:type="first" r:id="rId28"/>
       <w:pgSz w:w="11906" w:h="16838"/>
       <w:pgMar w:top="1417" w:right="1701" w:bottom="1417" w:left="1701" w:header="751" w:footer="720" w:gutter="0"/>
       <w:cols w:space="720"/>
@@ -3823,6 +4387,92 @@
     </w:lvl>
   </w:abstractNum>
   <w:abstractNum w:abstractNumId="7" w15:restartNumberingAfterBreak="0">
+    <w:nsid w:val="51156052"/>
+    <w:multiLevelType w:val="hybridMultilevel"/>
+    <w:tmpl w:val="0F2E9BBA"/>
+    <w:lvl w:ilvl="0" w:tplc="0416000F">
+      <w:start w:val="1"/>
+      <w:numFmt w:val="decimal"/>
+      <w:lvlText w:val="%1."/>
+      <w:lvlJc w:val="left"/>
+      <w:pPr>
+        <w:ind w:left="720" w:hanging="360"/>
+      </w:pPr>
+    </w:lvl>
+    <w:lvl w:ilvl="1" w:tplc="04160019" w:tentative="1">
+      <w:start w:val="1"/>
+      <w:numFmt w:val="lowerLetter"/>
+      <w:lvlText w:val="%2."/>
+      <w:lvlJc w:val="left"/>
+      <w:pPr>
+        <w:ind w:left="1440" w:hanging="360"/>
+      </w:pPr>
+    </w:lvl>
+    <w:lvl w:ilvl="2" w:tplc="0416001B" w:tentative="1">
+      <w:start w:val="1"/>
+      <w:numFmt w:val="lowerRoman"/>
+      <w:lvlText w:val="%3."/>
+      <w:lvlJc w:val="right"/>
+      <w:pPr>
+        <w:ind w:left="2160" w:hanging="180"/>
+      </w:pPr>
+    </w:lvl>
+    <w:lvl w:ilvl="3" w:tplc="0416000F" w:tentative="1">
+      <w:start w:val="1"/>
+      <w:numFmt w:val="decimal"/>
+      <w:lvlText w:val="%4."/>
+      <w:lvlJc w:val="left"/>
+      <w:pPr>
+        <w:ind w:left="2880" w:hanging="360"/>
+      </w:pPr>
+    </w:lvl>
+    <w:lvl w:ilvl="4" w:tplc="04160019" w:tentative="1">
+      <w:start w:val="1"/>
+      <w:numFmt w:val="lowerLetter"/>
+      <w:lvlText w:val="%5."/>
+      <w:lvlJc w:val="left"/>
+      <w:pPr>
+        <w:ind w:left="3600" w:hanging="360"/>
+      </w:pPr>
+    </w:lvl>
+    <w:lvl w:ilvl="5" w:tplc="0416001B" w:tentative="1">
+      <w:start w:val="1"/>
+      <w:numFmt w:val="lowerRoman"/>
+      <w:lvlText w:val="%6."/>
+      <w:lvlJc w:val="right"/>
+      <w:pPr>
+        <w:ind w:left="4320" w:hanging="180"/>
+      </w:pPr>
+    </w:lvl>
+    <w:lvl w:ilvl="6" w:tplc="0416000F" w:tentative="1">
+      <w:start w:val="1"/>
+      <w:numFmt w:val="decimal"/>
+      <w:lvlText w:val="%7."/>
+      <w:lvlJc w:val="left"/>
+      <w:pPr>
+        <w:ind w:left="5040" w:hanging="360"/>
+      </w:pPr>
+    </w:lvl>
+    <w:lvl w:ilvl="7" w:tplc="04160019" w:tentative="1">
+      <w:start w:val="1"/>
+      <w:numFmt w:val="lowerLetter"/>
+      <w:lvlText w:val="%8."/>
+      <w:lvlJc w:val="left"/>
+      <w:pPr>
+        <w:ind w:left="5760" w:hanging="360"/>
+      </w:pPr>
+    </w:lvl>
+    <w:lvl w:ilvl="8" w:tplc="0416001B" w:tentative="1">
+      <w:start w:val="1"/>
+      <w:numFmt w:val="lowerRoman"/>
+      <w:lvlText w:val="%9."/>
+      <w:lvlJc w:val="right"/>
+      <w:pPr>
+        <w:ind w:left="6480" w:hanging="180"/>
+      </w:pPr>
+    </w:lvl>
+  </w:abstractNum>
+  <w:abstractNum w:abstractNumId="8" w15:restartNumberingAfterBreak="0">
     <w:nsid w:val="587E112C"/>
     <w:multiLevelType w:val="hybridMultilevel"/>
     <w:tmpl w:val="66F07A92"/>
@@ -3911,7 +4561,7 @@
       </w:pPr>
     </w:lvl>
   </w:abstractNum>
-  <w:abstractNum w:abstractNumId="8" w15:restartNumberingAfterBreak="0">
+  <w:abstractNum w:abstractNumId="9" w15:restartNumberingAfterBreak="0">
     <w:nsid w:val="641F4428"/>
     <w:multiLevelType w:val="hybridMultilevel"/>
     <w:tmpl w:val="E97CB61E"/>
@@ -4001,7 +4651,7 @@
       </w:pPr>
     </w:lvl>
   </w:abstractNum>
-  <w:abstractNum w:abstractNumId="9" w15:restartNumberingAfterBreak="0">
+  <w:abstractNum w:abstractNumId="10" w15:restartNumberingAfterBreak="0">
     <w:nsid w:val="657D2DC2"/>
     <w:multiLevelType w:val="multilevel"/>
     <w:tmpl w:val="0E7604BA"/>
@@ -4122,7 +4772,7 @@
       </w:rPr>
     </w:lvl>
   </w:abstractNum>
-  <w:abstractNum w:abstractNumId="10" w15:restartNumberingAfterBreak="0">
+  <w:abstractNum w:abstractNumId="11" w15:restartNumberingAfterBreak="0">
     <w:nsid w:val="6795175C"/>
     <w:multiLevelType w:val="hybridMultilevel"/>
     <w:tmpl w:val="9058F408"/>
@@ -4208,7 +4858,7 @@
       </w:pPr>
     </w:lvl>
   </w:abstractNum>
-  <w:abstractNum w:abstractNumId="11" w15:restartNumberingAfterBreak="0">
+  <w:abstractNum w:abstractNumId="12" w15:restartNumberingAfterBreak="0">
     <w:nsid w:val="6F8A501D"/>
     <w:multiLevelType w:val="multilevel"/>
     <w:tmpl w:val="731C6348"/>
@@ -4321,7 +4971,7 @@
       </w:rPr>
     </w:lvl>
   </w:abstractNum>
-  <w:abstractNum w:abstractNumId="12" w15:restartNumberingAfterBreak="0">
+  <w:abstractNum w:abstractNumId="13" w15:restartNumberingAfterBreak="0">
     <w:nsid w:val="74814956"/>
     <w:multiLevelType w:val="hybridMultilevel"/>
     <w:tmpl w:val="3B1E3E72"/>
@@ -4434,7 +5084,7 @@
       </w:rPr>
     </w:lvl>
   </w:abstractNum>
-  <w:abstractNum w:abstractNumId="13" w15:restartNumberingAfterBreak="0">
+  <w:abstractNum w:abstractNumId="14" w15:restartNumberingAfterBreak="0">
     <w:nsid w:val="77880063"/>
     <w:multiLevelType w:val="hybridMultilevel"/>
     <w:tmpl w:val="008C7B48"/>
@@ -4520,7 +5170,7 @@
       </w:pPr>
     </w:lvl>
   </w:abstractNum>
-  <w:abstractNum w:abstractNumId="14" w15:restartNumberingAfterBreak="0">
+  <w:abstractNum w:abstractNumId="15" w15:restartNumberingAfterBreak="0">
     <w:nsid w:val="7ABD72F7"/>
     <w:multiLevelType w:val="hybridMultilevel"/>
     <w:tmpl w:val="68E6DE48"/>
@@ -4606,7 +5256,7 @@
       </w:pPr>
     </w:lvl>
   </w:abstractNum>
-  <w:abstractNum w:abstractNumId="15" w15:restartNumberingAfterBreak="0">
+  <w:abstractNum w:abstractNumId="16" w15:restartNumberingAfterBreak="0">
     <w:nsid w:val="7C82510B"/>
     <w:multiLevelType w:val="hybridMultilevel"/>
     <w:tmpl w:val="9DEA9E16"/>
@@ -4818,7 +5468,7 @@
       </w:rPr>
     </w:lvl>
   </w:abstractNum>
-  <w:abstractNum w:abstractNumId="16" w15:restartNumberingAfterBreak="0">
+  <w:abstractNum w:abstractNumId="17" w15:restartNumberingAfterBreak="0">
     <w:nsid w:val="7CAE765C"/>
     <w:multiLevelType w:val="hybridMultilevel"/>
     <w:tmpl w:val="F4E4674A"/>
@@ -4905,40 +5555,40 @@
     </w:lvl>
   </w:abstractNum>
   <w:num w:numId="1">
-    <w:abstractNumId w:val="15"/>
+    <w:abstractNumId w:val="16"/>
   </w:num>
   <w:num w:numId="2">
     <w:abstractNumId w:val="1"/>
   </w:num>
   <w:num w:numId="3">
-    <w:abstractNumId w:val="14"/>
+    <w:abstractNumId w:val="15"/>
   </w:num>
   <w:num w:numId="4">
-    <w:abstractNumId w:val="13"/>
+    <w:abstractNumId w:val="14"/>
   </w:num>
   <w:num w:numId="5">
     <w:abstractNumId w:val="4"/>
   </w:num>
   <w:num w:numId="6">
-    <w:abstractNumId w:val="9"/>
+    <w:abstractNumId w:val="10"/>
   </w:num>
   <w:num w:numId="7">
     <w:abstractNumId w:val="6"/>
   </w:num>
   <w:num w:numId="8">
-    <w:abstractNumId w:val="7"/>
+    <w:abstractNumId w:val="8"/>
   </w:num>
   <w:num w:numId="9">
     <w:abstractNumId w:val="5"/>
   </w:num>
   <w:num w:numId="10">
-    <w:abstractNumId w:val="11"/>
+    <w:abstractNumId w:val="12"/>
   </w:num>
   <w:num w:numId="11">
     <w:abstractNumId w:val="0"/>
   </w:num>
   <w:num w:numId="12">
-    <w:abstractNumId w:val="10"/>
+    <w:abstractNumId w:val="11"/>
   </w:num>
   <w:num w:numId="13">
     <w:abstractNumId w:val="3"/>
@@ -4947,13 +5597,16 @@
     <w:abstractNumId w:val="2"/>
   </w:num>
   <w:num w:numId="15">
-    <w:abstractNumId w:val="12"/>
+    <w:abstractNumId w:val="13"/>
   </w:num>
   <w:num w:numId="16">
-    <w:abstractNumId w:val="16"/>
+    <w:abstractNumId w:val="17"/>
   </w:num>
   <w:num w:numId="17">
-    <w:abstractNumId w:val="8"/>
+    <w:abstractNumId w:val="9"/>
+  </w:num>
+  <w:num w:numId="18">
+    <w:abstractNumId w:val="7"/>
   </w:num>
 </w:numbering>
 </file>
@@ -5912,6 +6565,23 @@
     <w:basedOn w:val="Fontepargpadro"/>
     <w:rsid w:val="00E84A90"/>
   </w:style>
+  <w:style w:type="paragraph" w:styleId="NormalWeb">
+    <w:name w:val="Normal (Web)"/>
+    <w:basedOn w:val="Normal"/>
+    <w:uiPriority w:val="99"/>
+    <w:semiHidden/>
+    <w:unhideWhenUsed/>
+    <w:rsid w:val="00234D3C"/>
+    <w:pPr>
+      <w:spacing w:before="100" w:beforeAutospacing="1" w:after="100" w:afterAutospacing="1" w:line="240" w:lineRule="auto"/>
+      <w:ind w:left="0" w:right="0" w:firstLine="0"/>
+      <w:jc w:val="left"/>
+    </w:pPr>
+    <w:rPr>
+      <w:color w:val="auto"/>
+      <w:szCs w:val="24"/>
+    </w:rPr>
+  </w:style>
 </w:styles>
 </file>
 

</xml_diff>